<commit_message>
added more reasurch into the PHY as well as other components of the desgin
</commit_message>
<xml_diff>
--- a/Planning/Notes.docx
+++ b/Planning/Notes.docx
@@ -1,6 +1,6 @@
 
 <file path=word/document.xml><?xml version="1.0" encoding="utf-8"?>
-<w:document xmlns:wpc="http://schemas.microsoft.com/office/word/2010/wordprocessingCanvas" xmlns:cx="http://schemas.microsoft.com/office/drawing/2014/chartex" xmlns:cx1="http://schemas.microsoft.com/office/drawing/2015/9/8/chartex" xmlns:cx2="http://schemas.microsoft.com/office/drawing/2015/10/21/chartex" xmlns:cx3="http://schemas.microsoft.com/office/drawing/2016/5/9/chartex" xmlns:cx4="http://schemas.microsoft.com/office/drawing/2016/5/10/chartex" xmlns:cx5="http://schemas.microsoft.com/office/drawing/2016/5/11/chartex" xmlns:cx6="http://schemas.microsoft.com/office/drawing/2016/5/12/chartex" xmlns:cx7="http://schemas.microsoft.com/office/drawing/2016/5/13/chartex" xmlns:cx8="http://schemas.microsoft.com/office/drawing/2016/5/14/chartex" xmlns:mc="http://schemas.openxmlformats.org/markup-compatibility/2006" xmlns:aink="http://schemas.microsoft.com/office/drawing/2016/ink" xmlns:am3d="http://schemas.microsoft.com/office/drawing/2017/model3d" xmlns:o="urn:schemas-microsoft-com:office:office" xmlns:r="http://schemas.openxmlformats.org/officeDocument/2006/relationships" xmlns:m="http://schemas.openxmlformats.org/officeDocument/2006/math" xmlns:v="urn:schemas-microsoft-com:vml" xmlns:wp14="http://schemas.microsoft.com/office/word/2010/wordprocessingDrawing" xmlns:wp="http://schemas.openxmlformats.org/drawingml/2006/wordprocessingDrawing" xmlns:w10="urn:schemas-microsoft-com:office:word" xmlns:w="http://schemas.openxmlformats.org/wordprocessingml/2006/main" xmlns:w14="http://schemas.microsoft.com/office/word/2010/wordml" xmlns:w15="http://schemas.microsoft.com/office/word/2012/wordml" xmlns:w16cid="http://schemas.microsoft.com/office/word/2016/wordml/cid" xmlns:w16se="http://schemas.microsoft.com/office/word/2015/wordml/symex" xmlns:wpg="http://schemas.microsoft.com/office/word/2010/wordprocessingGroup" xmlns:wpi="http://schemas.microsoft.com/office/word/2010/wordprocessingInk" xmlns:wne="http://schemas.microsoft.com/office/word/2006/wordml" xmlns:wps="http://schemas.microsoft.com/office/word/2010/wordprocessingShape" mc:Ignorable="w14 w15 w16se w16cid wp14">
+<w:document xmlns:wpc="http://schemas.microsoft.com/office/word/2010/wordprocessingCanvas" xmlns:cx="http://schemas.microsoft.com/office/drawing/2014/chartex" xmlns:cx1="http://schemas.microsoft.com/office/drawing/2015/9/8/chartex" xmlns:cx2="http://schemas.microsoft.com/office/drawing/2015/10/21/chartex" xmlns:cx3="http://schemas.microsoft.com/office/drawing/2016/5/9/chartex" xmlns:cx4="http://schemas.microsoft.com/office/drawing/2016/5/10/chartex" xmlns:cx5="http://schemas.microsoft.com/office/drawing/2016/5/11/chartex" xmlns:cx6="http://schemas.microsoft.com/office/drawing/2016/5/12/chartex" xmlns:cx7="http://schemas.microsoft.com/office/drawing/2016/5/13/chartex" xmlns:cx8="http://schemas.microsoft.com/office/drawing/2016/5/14/chartex" xmlns:mc="http://schemas.openxmlformats.org/markup-compatibility/2006" xmlns:aink="http://schemas.microsoft.com/office/drawing/2016/ink" xmlns:am3d="http://schemas.microsoft.com/office/drawing/2017/model3d" xmlns:o="urn:schemas-microsoft-com:office:office" xmlns:r="http://schemas.openxmlformats.org/officeDocument/2006/relationships" xmlns:m="http://schemas.openxmlformats.org/officeDocument/2006/math" xmlns:v="urn:schemas-microsoft-com:vml" xmlns:wp14="http://schemas.microsoft.com/office/word/2010/wordprocessingDrawing" xmlns:wp="http://schemas.openxmlformats.org/drawingml/2006/wordprocessingDrawing" xmlns:w10="urn:schemas-microsoft-com:office:word" xmlns:w="http://schemas.openxmlformats.org/wordprocessingml/2006/main" xmlns:w14="http://schemas.microsoft.com/office/word/2010/wordml" xmlns:w15="http://schemas.microsoft.com/office/word/2012/wordml" xmlns:w16cex="http://schemas.microsoft.com/office/word/2018/wordml/cex" xmlns:w16cid="http://schemas.microsoft.com/office/word/2016/wordml/cid" xmlns:w16="http://schemas.microsoft.com/office/word/2018/wordml" xmlns:w16sdtdh="http://schemas.microsoft.com/office/word/2020/wordml/sdtdatahash" xmlns:w16se="http://schemas.microsoft.com/office/word/2015/wordml/symex" xmlns:wpg="http://schemas.microsoft.com/office/word/2010/wordprocessingGroup" xmlns:wpi="http://schemas.microsoft.com/office/word/2010/wordprocessingInk" xmlns:wne="http://schemas.microsoft.com/office/word/2006/wordml" xmlns:wps="http://schemas.microsoft.com/office/word/2010/wordprocessingShape" mc:Ignorable="w14 w15 w16se w16cid w16 w16cex w16sdtdh wp14">
   <w:body>
     <w:p>
       <w:r>
@@ -140,13 +140,7 @@
         <w:rPr>
           <w:shd w:val="clear" w:color="auto" w:fill="FFFFFF"/>
         </w:rPr>
-        <w:t>lithium-ion polymer battery</w:t>
-      </w:r>
-      <w:r>
-        <w:rPr>
-          <w:shd w:val="clear" w:color="auto" w:fill="FFFFFF"/>
-        </w:rPr>
-        <w:t xml:space="preserve"> </w:t>
+        <w:t xml:space="preserve">lithium-ion polymer battery </w:t>
       </w:r>
       <w:r>
         <w:rPr>
@@ -198,271 +192,1073 @@
         <w:t>rated at 4x current and voltage required to ignite the Ignitors and e-matches used</w:t>
       </w:r>
     </w:p>
+    <w:p>
+      <w:r>
+        <w:t>SOFTWARE:</w:t>
+      </w:r>
+    </w:p>
+    <w:p>
+      <w:pPr>
+        <w:pStyle w:val="ListParagraph"/>
+        <w:numPr>
+          <w:ilvl w:val="0"/>
+          <w:numId w:val="1"/>
+        </w:numPr>
+      </w:pPr>
+      <w:r>
+        <w:t>Have to get battery voltage</w:t>
+      </w:r>
+    </w:p>
+    <w:p>
+      <w:pPr>
+        <w:pStyle w:val="ListParagraph"/>
+        <w:numPr>
+          <w:ilvl w:val="1"/>
+          <w:numId w:val="1"/>
+        </w:numPr>
+      </w:pPr>
+      <w:r>
+        <w:t>How do we measure that?</w:t>
+      </w:r>
+    </w:p>
+    <w:p>
+      <w:pPr>
+        <w:pStyle w:val="ListParagraph"/>
+        <w:numPr>
+          <w:ilvl w:val="0"/>
+          <w:numId w:val="1"/>
+        </w:numPr>
+      </w:pPr>
+      <w:r>
+        <w:t>Also measure how many battery’s there are in the system (1-2)</w:t>
+      </w:r>
+    </w:p>
+    <w:p>
+      <w:pPr>
+        <w:pStyle w:val="ListParagraph"/>
+        <w:numPr>
+          <w:ilvl w:val="0"/>
+          <w:numId w:val="1"/>
+        </w:numPr>
+      </w:pPr>
+      <w:r>
+        <w:t>FSM for each of the ignition systems</w:t>
+      </w:r>
+    </w:p>
+    <w:p>
+      <w:pPr>
+        <w:pStyle w:val="ListParagraph"/>
+        <w:numPr>
+          <w:ilvl w:val="1"/>
+          <w:numId w:val="1"/>
+        </w:numPr>
+      </w:pPr>
+      <w:r>
+        <w:t>Arming</w:t>
+      </w:r>
+    </w:p>
+    <w:p>
+      <w:pPr>
+        <w:pStyle w:val="ListParagraph"/>
+        <w:numPr>
+          <w:ilvl w:val="1"/>
+          <w:numId w:val="1"/>
+        </w:numPr>
+      </w:pPr>
+      <w:r>
+        <w:t>Firing</w:t>
+      </w:r>
+    </w:p>
+    <w:p>
+      <w:pPr>
+        <w:pStyle w:val="ListParagraph"/>
+        <w:numPr>
+          <w:ilvl w:val="1"/>
+          <w:numId w:val="1"/>
+        </w:numPr>
+      </w:pPr>
+      <w:r>
+        <w:t>Voltage</w:t>
+      </w:r>
+    </w:p>
+    <w:p>
+      <w:pPr>
+        <w:pStyle w:val="ListParagraph"/>
+        <w:numPr>
+          <w:ilvl w:val="1"/>
+          <w:numId w:val="1"/>
+        </w:numPr>
+      </w:pPr>
+      <w:r>
+        <w:t>Lockouts</w:t>
+      </w:r>
+    </w:p>
+    <w:p>
+      <w:pPr>
+        <w:ind w:firstLine="720"/>
+      </w:pPr>
+      <w:r>
+        <w:t>Coms layer handling messages</w:t>
+      </w:r>
+    </w:p>
+    <w:p>
+      <w:pPr>
+        <w:pStyle w:val="ListParagraph"/>
+        <w:numPr>
+          <w:ilvl w:val="1"/>
+          <w:numId w:val="1"/>
+        </w:numPr>
+      </w:pPr>
+      <w:r>
+        <w:t>Output status messages</w:t>
+      </w:r>
+    </w:p>
+    <w:p>
+      <w:pPr>
+        <w:pStyle w:val="ListParagraph"/>
+        <w:numPr>
+          <w:ilvl w:val="1"/>
+          <w:numId w:val="1"/>
+        </w:numPr>
+      </w:pPr>
+      <w:r>
+        <w:t>Two igniter states and voltage</w:t>
+      </w:r>
+    </w:p>
+    <w:p>
+      <w:pPr>
+        <w:ind w:left="720"/>
+      </w:pPr>
+      <w:r>
+        <w:t>Messages received are:</w:t>
+      </w:r>
+    </w:p>
+    <w:p>
+      <w:pPr>
+        <w:pStyle w:val="ListParagraph"/>
+        <w:numPr>
+          <w:ilvl w:val="1"/>
+          <w:numId w:val="1"/>
+        </w:numPr>
+      </w:pPr>
+      <w:r>
+        <w:t>Ping – return pong</w:t>
+      </w:r>
+    </w:p>
+    <w:p>
+      <w:pPr>
+        <w:pStyle w:val="ListParagraph"/>
+        <w:numPr>
+          <w:ilvl w:val="1"/>
+          <w:numId w:val="1"/>
+        </w:numPr>
+      </w:pPr>
+      <w:r>
+        <w:t>Arm igniter 1 – Wait for an 8-byte password</w:t>
+      </w:r>
+    </w:p>
+    <w:p>
+      <w:pPr>
+        <w:pStyle w:val="ListParagraph"/>
+        <w:numPr>
+          <w:ilvl w:val="1"/>
+          <w:numId w:val="1"/>
+        </w:numPr>
+      </w:pPr>
+      <w:r>
+        <w:t>Fire igniter 2 – Wait for an 8-byte password</w:t>
+      </w:r>
+    </w:p>
+    <w:p>
+      <w:pPr>
+        <w:pStyle w:val="ListParagraph"/>
+        <w:numPr>
+          <w:ilvl w:val="1"/>
+          <w:numId w:val="1"/>
+        </w:numPr>
+      </w:pPr>
+      <w:r>
+        <w:t>Arm igniter 1 – Wait for an 8-byte password</w:t>
+      </w:r>
+    </w:p>
+    <w:p>
+      <w:pPr>
+        <w:pStyle w:val="ListParagraph"/>
+        <w:numPr>
+          <w:ilvl w:val="1"/>
+          <w:numId w:val="1"/>
+        </w:numPr>
+      </w:pPr>
+      <w:r>
+        <w:t>Fire igniter 3 – Wait for an 8-byte password</w:t>
+      </w:r>
+    </w:p>
+    <w:p>
+      <w:pPr>
+        <w:pStyle w:val="ListParagraph"/>
+        <w:ind w:left="1440"/>
+      </w:pPr>
+    </w:p>
     <w:p/>
     <w:p>
       <w:r>
-        <w:t>SOFTWARE:</w:t>
-      </w:r>
-    </w:p>
-    <w:p>
-      <w:pPr>
-        <w:pStyle w:val="ListParagraph"/>
-        <w:numPr>
-          <w:ilvl w:val="0"/>
-          <w:numId w:val="1"/>
-        </w:numPr>
-      </w:pPr>
-      <w:r>
-        <w:t>Have to get battery voltage</w:t>
-      </w:r>
-    </w:p>
-    <w:p>
-      <w:pPr>
-        <w:pStyle w:val="ListParagraph"/>
-        <w:numPr>
-          <w:ilvl w:val="1"/>
-          <w:numId w:val="1"/>
-        </w:numPr>
-      </w:pPr>
-      <w:r>
-        <w:t>How do we measure that?</w:t>
-      </w:r>
-    </w:p>
-    <w:p>
-      <w:pPr>
-        <w:pStyle w:val="ListParagraph"/>
-        <w:numPr>
-          <w:ilvl w:val="0"/>
-          <w:numId w:val="1"/>
-        </w:numPr>
-      </w:pPr>
-      <w:r>
-        <w:t>Also measure how many battery’s there are in the system (1-2)</w:t>
-      </w:r>
-    </w:p>
-    <w:p>
-      <w:pPr>
-        <w:pStyle w:val="ListParagraph"/>
-        <w:numPr>
-          <w:ilvl w:val="0"/>
-          <w:numId w:val="1"/>
-        </w:numPr>
-      </w:pPr>
-      <w:r>
-        <w:t>FSM for each of the ignition systems</w:t>
-      </w:r>
-    </w:p>
-    <w:p>
-      <w:pPr>
-        <w:pStyle w:val="ListParagraph"/>
-        <w:numPr>
-          <w:ilvl w:val="1"/>
-          <w:numId w:val="1"/>
-        </w:numPr>
-      </w:pPr>
-      <w:r>
-        <w:t>Arming</w:t>
-      </w:r>
-    </w:p>
-    <w:p>
-      <w:pPr>
-        <w:pStyle w:val="ListParagraph"/>
-        <w:numPr>
-          <w:ilvl w:val="1"/>
-          <w:numId w:val="1"/>
-        </w:numPr>
-      </w:pPr>
-      <w:r>
-        <w:t>Firing</w:t>
-      </w:r>
-    </w:p>
-    <w:p>
-      <w:pPr>
-        <w:pStyle w:val="ListParagraph"/>
-        <w:numPr>
-          <w:ilvl w:val="1"/>
-          <w:numId w:val="1"/>
-        </w:numPr>
-      </w:pPr>
-      <w:r>
-        <w:t>Voltage</w:t>
-      </w:r>
-    </w:p>
-    <w:p>
-      <w:pPr>
-        <w:pStyle w:val="ListParagraph"/>
-        <w:numPr>
-          <w:ilvl w:val="1"/>
-          <w:numId w:val="1"/>
-        </w:numPr>
-      </w:pPr>
-      <w:r>
-        <w:t>Lockouts</w:t>
-      </w:r>
-    </w:p>
-    <w:p>
-      <w:pPr>
-        <w:ind w:firstLine="720"/>
-      </w:pPr>
-      <w:r>
-        <w:t>Coms layer handling messages</w:t>
-      </w:r>
-    </w:p>
-    <w:p>
-      <w:pPr>
-        <w:pStyle w:val="ListParagraph"/>
-        <w:numPr>
-          <w:ilvl w:val="1"/>
-          <w:numId w:val="1"/>
-        </w:numPr>
-      </w:pPr>
-      <w:r>
-        <w:t>Output status messages</w:t>
-      </w:r>
-    </w:p>
-    <w:p>
-      <w:pPr>
-        <w:pStyle w:val="ListParagraph"/>
-        <w:numPr>
-          <w:ilvl w:val="1"/>
-          <w:numId w:val="1"/>
-        </w:numPr>
-      </w:pPr>
-      <w:r>
-        <w:t>Two igniter states and voltage</w:t>
-      </w:r>
-    </w:p>
-    <w:p>
-      <w:pPr>
-        <w:ind w:left="720"/>
-      </w:pPr>
-      <w:r>
-        <w:t>Messages received are:</w:t>
-      </w:r>
-    </w:p>
-    <w:p>
-      <w:pPr>
-        <w:pStyle w:val="ListParagraph"/>
-        <w:numPr>
-          <w:ilvl w:val="1"/>
-          <w:numId w:val="1"/>
-        </w:numPr>
-      </w:pPr>
-      <w:r>
-        <w:t>Ping – return pong</w:t>
-      </w:r>
-    </w:p>
-    <w:p>
-      <w:pPr>
-        <w:pStyle w:val="ListParagraph"/>
-        <w:numPr>
-          <w:ilvl w:val="1"/>
-          <w:numId w:val="1"/>
-        </w:numPr>
-      </w:pPr>
-      <w:r>
-        <w:t>Arm igniter 1 – Wait for an 8-byte password</w:t>
-      </w:r>
-    </w:p>
-    <w:p>
-      <w:pPr>
-        <w:pStyle w:val="ListParagraph"/>
-        <w:numPr>
-          <w:ilvl w:val="1"/>
-          <w:numId w:val="1"/>
-        </w:numPr>
-      </w:pPr>
-      <w:r>
-        <w:t>Fire</w:t>
-      </w:r>
-      <w:r>
-        <w:t xml:space="preserve"> igniter </w:t>
-      </w:r>
-      <w:r>
-        <w:t>2</w:t>
-      </w:r>
-      <w:r>
-        <w:t xml:space="preserve"> – Wait for a</w:t>
-      </w:r>
-      <w:r>
-        <w:t>n</w:t>
+        <w:t>Questions?</w:t>
+      </w:r>
+    </w:p>
+    <w:p>
+      <w:pPr>
+        <w:pStyle w:val="ListParagraph"/>
+        <w:numPr>
+          <w:ilvl w:val="0"/>
+          <w:numId w:val="1"/>
+        </w:numPr>
+      </w:pPr>
+      <w:r>
+        <w:lastRenderedPageBreak/>
+        <w:t xml:space="preserve">What Gs do these need to work with? </w:t>
+      </w:r>
+    </w:p>
+    <w:p>
+      <w:pPr>
+        <w:pStyle w:val="ListParagraph"/>
+        <w:numPr>
+          <w:ilvl w:val="0"/>
+          <w:numId w:val="1"/>
+        </w:numPr>
+      </w:pPr>
+      <w:r>
+        <w:t>Do they need to always display data throughout the flight?</w:t>
+      </w:r>
+    </w:p>
+    <w:p>
+      <w:pPr>
+        <w:pStyle w:val="ListParagraph"/>
+        <w:numPr>
+          <w:ilvl w:val="0"/>
+          <w:numId w:val="1"/>
+        </w:numPr>
+      </w:pPr>
+      <w:r>
+        <w:t>Will the range of the PHY effect the chip I want to use and how far is the rocket going for?</w:t>
+      </w:r>
+    </w:p>
+    <w:p>
+      <w:pPr>
+        <w:pStyle w:val="ListParagraph"/>
+        <w:numPr>
+          <w:ilvl w:val="0"/>
+          <w:numId w:val="1"/>
+        </w:numPr>
+      </w:pPr>
+      <w:r>
+        <w:t>Can we use surface mount? – Assuming we can because needs to be small.</w:t>
+      </w:r>
+    </w:p>
+    <w:p>
+      <w:pPr>
+        <w:ind w:left="360"/>
+      </w:pPr>
+      <w:hyperlink r:id="rId5" w:history="1">
+        <w:r>
+          <w:rPr>
+            <w:rStyle w:val="Hyperlink"/>
+          </w:rPr>
+          <w:t>https://www.microchip.com/en-us/product/KSZ8051#document-table</w:t>
+        </w:r>
+      </w:hyperlink>
+      <w:r>
+        <w:t xml:space="preserve"> – Does this work?</w:t>
+      </w:r>
+    </w:p>
+    <w:p>
+      <w:pPr>
+        <w:pStyle w:val="ListParagraph"/>
+        <w:numPr>
+          <w:ilvl w:val="0"/>
+          <w:numId w:val="1"/>
+        </w:numPr>
+      </w:pPr>
+      <w:r>
+        <w:t>3.3V</w:t>
+      </w:r>
+    </w:p>
+    <w:p>
+      <w:pPr>
+        <w:pStyle w:val="ListParagraph"/>
+        <w:numPr>
+          <w:ilvl w:val="0"/>
+          <w:numId w:val="1"/>
+        </w:numPr>
+      </w:pPr>
+      <w:r>
+        <w:t>parallel-to-serial conversion</w:t>
       </w:r>
       <w:r>
         <w:t xml:space="preserve"> </w:t>
       </w:r>
-      <w:r>
-        <w:t>8-byte</w:t>
-      </w:r>
-      <w:r>
-        <w:t xml:space="preserve"> password</w:t>
-      </w:r>
-    </w:p>
-    <w:p>
-      <w:pPr>
-        <w:pStyle w:val="ListParagraph"/>
-        <w:numPr>
-          <w:ilvl w:val="1"/>
-          <w:numId w:val="1"/>
-        </w:numPr>
-      </w:pPr>
-      <w:r>
-        <w:t>Arm igniter 1 – Wait for a</w:t>
-      </w:r>
-      <w:r>
-        <w:t>n</w:t>
+    </w:p>
+    <w:p>
+      <w:pPr>
+        <w:rPr>
+          <w:sz w:val="24"/>
+          <w:szCs w:val="24"/>
+        </w:rPr>
+      </w:pPr>
+      <w:r>
+        <w:rPr>
+          <w:sz w:val="24"/>
+          <w:szCs w:val="24"/>
+        </w:rPr>
+        <w:t>MII</w:t>
+      </w:r>
+    </w:p>
+    <w:p>
+      <w:hyperlink r:id="rId6" w:history="1">
+        <w:r>
+          <w:rPr>
+            <w:rStyle w:val="Hyperlink"/>
+          </w:rPr>
+          <w:t>https://en.wikipedia.org/wiki/Media-independent_interface</w:t>
+        </w:r>
+      </w:hyperlink>
+    </w:p>
+    <w:p>
+      <w:r>
+        <w:t xml:space="preserve">Interface to connect a MAC to a PHY chip (This seems to be the reason how we can use different types of inputs?) </w:t>
+      </w:r>
+    </w:p>
+    <w:p>
+      <w:r>
+        <w:t>Because of these different types of PHY devices can connect without changing the MAC hardware</w:t>
+      </w:r>
+    </w:p>
+    <w:p>
+      <w:r>
+        <w:rPr>
+          <w:sz w:val="24"/>
+          <w:szCs w:val="24"/>
+        </w:rPr>
+        <w:t>MAC</w:t>
+      </w:r>
+    </w:p>
+    <w:p>
+      <w:pPr>
+        <w:pStyle w:val="ListParagraph"/>
+        <w:numPr>
+          <w:ilvl w:val="0"/>
+          <w:numId w:val="1"/>
+        </w:numPr>
+      </w:pPr>
+      <w:r>
+        <w:rPr>
+          <w:noProof/>
+        </w:rPr>
+        <w:drawing>
+          <wp:anchor distT="0" distB="0" distL="114300" distR="114300" simplePos="0" relativeHeight="251658240" behindDoc="0" locked="0" layoutInCell="1" allowOverlap="1" wp14:anchorId="5A55E56A" wp14:editId="663358EE">
+            <wp:simplePos x="0" y="0"/>
+            <wp:positionH relativeFrom="margin">
+              <wp:posOffset>3404788</wp:posOffset>
+            </wp:positionH>
+            <wp:positionV relativeFrom="paragraph">
+              <wp:posOffset>345873</wp:posOffset>
+            </wp:positionV>
+            <wp:extent cx="2266315" cy="2718435"/>
+            <wp:effectExtent l="0" t="0" r="635" b="5715"/>
+            <wp:wrapSquare wrapText="bothSides"/>
+            <wp:docPr id="1" name="Picture 1"/>
+            <wp:cNvGraphicFramePr>
+              <a:graphicFrameLocks xmlns:a="http://schemas.openxmlformats.org/drawingml/2006/main" noChangeAspect="1"/>
+            </wp:cNvGraphicFramePr>
+            <a:graphic xmlns:a="http://schemas.openxmlformats.org/drawingml/2006/main">
+              <a:graphicData uri="http://schemas.openxmlformats.org/drawingml/2006/picture">
+                <pic:pic xmlns:pic="http://schemas.openxmlformats.org/drawingml/2006/picture">
+                  <pic:nvPicPr>
+                    <pic:cNvPr id="1" name=""/>
+                    <pic:cNvPicPr/>
+                  </pic:nvPicPr>
+                  <pic:blipFill>
+                    <a:blip r:embed="rId7">
+                      <a:extLst>
+                        <a:ext uri="{28A0092B-C50C-407E-A947-70E740481C1C}">
+                          <a14:useLocalDpi xmlns:a14="http://schemas.microsoft.com/office/drawing/2010/main" val="0"/>
+                        </a:ext>
+                      </a:extLst>
+                    </a:blip>
+                    <a:stretch>
+                      <a:fillRect/>
+                    </a:stretch>
+                  </pic:blipFill>
+                  <pic:spPr>
+                    <a:xfrm>
+                      <a:off x="0" y="0"/>
+                      <a:ext cx="2266315" cy="2718435"/>
+                    </a:xfrm>
+                    <a:prstGeom prst="rect">
+                      <a:avLst/>
+                    </a:prstGeom>
+                  </pic:spPr>
+                </pic:pic>
+              </a:graphicData>
+            </a:graphic>
+            <wp14:sizeRelH relativeFrom="margin">
+              <wp14:pctWidth>0</wp14:pctWidth>
+            </wp14:sizeRelH>
+            <wp14:sizeRelV relativeFrom="margin">
+              <wp14:pctHeight>0</wp14:pctHeight>
+            </wp14:sizeRelV>
+          </wp:anchor>
+        </w:drawing>
+      </w:r>
+      <w:r>
+        <w:t>Controls the hardware responsible for interacting with the wired medium</w:t>
+      </w:r>
+      <w:r>
+        <w:rPr>
+          <w:rFonts w:cstheme="minorHAnsi"/>
+        </w:rPr>
+        <w:t xml:space="preserve">. </w:t>
+      </w:r>
+      <w:r>
+        <w:rPr>
+          <w:rFonts w:cstheme="minorHAnsi"/>
+          <w:color w:val="202122"/>
+          <w:shd w:val="clear" w:color="auto" w:fill="FFFFFF"/>
+        </w:rPr>
+        <w:t>flow control and multiplexing for the transmission medium.</w:t>
+      </w:r>
+    </w:p>
+    <w:p>
+      <w:r>
+        <w:t>https://www.youtube.com/watch?v=JH3cMYErmKI</w:t>
+      </w:r>
+    </w:p>
+    <w:p>
+      <w:r>
+        <w:t>General layout for a PHY</w:t>
+      </w:r>
+    </w:p>
+    <w:p>
+      <w:r>
+        <w:t>Mac device can be a microcontroller :O</w:t>
+      </w:r>
+    </w:p>
+    <w:p>
+      <w:r>
+        <w:t>MII Connects PHY and the MCU</w:t>
+      </w:r>
+    </w:p>
+    <w:p>
+      <w:r>
+        <w:t>(10/100/1000MBS</w:t>
+      </w:r>
+      <w:r>
+        <w:t>+</w:t>
+      </w:r>
+      <w:r>
+        <w:t xml:space="preserve">) </w:t>
+      </w:r>
+      <w:r>
+        <w:t>–</w:t>
+      </w:r>
+      <w:r>
+        <w:t xml:space="preserve"> data</w:t>
+      </w:r>
+      <w:r>
+        <w:t xml:space="preserve"> speeds supported</w:t>
+      </w:r>
+    </w:p>
+    <w:p>
+      <w:r>
+        <w:t>SMI access eternal registers</w:t>
+      </w:r>
+    </w:p>
+    <w:p>
+      <w:r>
+        <w:t>MDI the physical wire (optical copper)</w:t>
+      </w:r>
+    </w:p>
+    <w:p>
+      <w:r>
+        <w:t>External clock (25MHz +/-100ppm) -Error</w:t>
+      </w:r>
+    </w:p>
+    <w:p/>
+    <w:p>
+      <w:r>
+        <w:rPr>
+          <w:noProof/>
+        </w:rPr>
+        <w:drawing>
+          <wp:anchor distT="0" distB="0" distL="114300" distR="114300" simplePos="0" relativeHeight="251659264" behindDoc="0" locked="0" layoutInCell="1" allowOverlap="1" wp14:anchorId="4A3A420E" wp14:editId="545B0B10">
+            <wp:simplePos x="0" y="0"/>
+            <wp:positionH relativeFrom="column">
+              <wp:posOffset>3713601</wp:posOffset>
+            </wp:positionH>
+            <wp:positionV relativeFrom="paragraph">
+              <wp:posOffset>226905</wp:posOffset>
+            </wp:positionV>
+            <wp:extent cx="1635760" cy="2341880"/>
+            <wp:effectExtent l="0" t="0" r="2540" b="1270"/>
+            <wp:wrapSquare wrapText="bothSides"/>
+            <wp:docPr id="2" name="Picture 2"/>
+            <wp:cNvGraphicFramePr>
+              <a:graphicFrameLocks xmlns:a="http://schemas.openxmlformats.org/drawingml/2006/main" noChangeAspect="1"/>
+            </wp:cNvGraphicFramePr>
+            <a:graphic xmlns:a="http://schemas.openxmlformats.org/drawingml/2006/main">
+              <a:graphicData uri="http://schemas.openxmlformats.org/drawingml/2006/picture">
+                <pic:pic xmlns:pic="http://schemas.openxmlformats.org/drawingml/2006/picture">
+                  <pic:nvPicPr>
+                    <pic:cNvPr id="1" name=""/>
+                    <pic:cNvPicPr/>
+                  </pic:nvPicPr>
+                  <pic:blipFill>
+                    <a:blip r:embed="rId8" cstate="print">
+                      <a:extLst>
+                        <a:ext uri="{28A0092B-C50C-407E-A947-70E740481C1C}">
+                          <a14:useLocalDpi xmlns:a14="http://schemas.microsoft.com/office/drawing/2010/main" val="0"/>
+                        </a:ext>
+                      </a:extLst>
+                    </a:blip>
+                    <a:stretch>
+                      <a:fillRect/>
+                    </a:stretch>
+                  </pic:blipFill>
+                  <pic:spPr>
+                    <a:xfrm>
+                      <a:off x="0" y="0"/>
+                      <a:ext cx="1635760" cy="2341880"/>
+                    </a:xfrm>
+                    <a:prstGeom prst="rect">
+                      <a:avLst/>
+                    </a:prstGeom>
+                  </pic:spPr>
+                </pic:pic>
+              </a:graphicData>
+            </a:graphic>
+            <wp14:sizeRelH relativeFrom="margin">
+              <wp14:pctWidth>0</wp14:pctWidth>
+            </wp14:sizeRelH>
+            <wp14:sizeRelV relativeFrom="margin">
+              <wp14:pctHeight>0</wp14:pctHeight>
+            </wp14:sizeRelV>
+          </wp:anchor>
+        </w:drawing>
+      </w:r>
+      <w:r>
+        <w:t>INSIDE THE PHY</w:t>
+      </w:r>
+    </w:p>
+    <w:p>
+      <w:r>
+        <w:t>PCS – Physical coding Sublayer</w:t>
+      </w:r>
+    </w:p>
+    <w:p>
+      <w:pPr>
+        <w:pStyle w:val="ListParagraph"/>
+        <w:numPr>
+          <w:ilvl w:val="0"/>
+          <w:numId w:val="1"/>
+        </w:numPr>
+      </w:pPr>
+      <w:r>
+        <w:t>Encode and decode data (125mbs)</w:t>
+      </w:r>
+    </w:p>
+    <w:p>
+      <w:r>
+        <w:t>PMA – Physical medium attachment layer</w:t>
+      </w:r>
+    </w:p>
+    <w:p>
+      <w:pPr>
+        <w:pStyle w:val="ListParagraph"/>
+        <w:numPr>
+          <w:ilvl w:val="0"/>
+          <w:numId w:val="1"/>
+        </w:numPr>
+      </w:pPr>
+      <w:r>
+        <w:t>Bit to signal mapping</w:t>
+      </w:r>
+    </w:p>
+    <w:p>
+      <w:pPr>
+        <w:pStyle w:val="ListParagraph"/>
+        <w:numPr>
+          <w:ilvl w:val="0"/>
+          <w:numId w:val="1"/>
+        </w:numPr>
+      </w:pPr>
+      <w:r>
+        <w:t>Detection of error</w:t>
+      </w:r>
+    </w:p>
+    <w:p>
+      <w:r>
+        <w:t>PMD – Physical medium dependent layer (not always used)</w:t>
+      </w:r>
+    </w:p>
+    <w:p>
+      <w:pPr>
+        <w:pStyle w:val="ListParagraph"/>
+        <w:numPr>
+          <w:ilvl w:val="0"/>
+          <w:numId w:val="1"/>
+        </w:numPr>
+      </w:pPr>
+      <w:r>
+        <w:t>Functions to support the wires input</w:t>
+      </w:r>
+    </w:p>
+    <w:p>
+      <w:r>
+        <w:t>Multiple streams in parallel for faster speeds</w:t>
+      </w:r>
+    </w:p>
+    <w:p>
+      <w:r>
+        <w:lastRenderedPageBreak/>
+        <w:t>PCS</w:t>
+      </w:r>
+    </w:p>
+    <w:p>
+      <w:pPr>
+        <w:pStyle w:val="ListParagraph"/>
+        <w:numPr>
+          <w:ilvl w:val="0"/>
+          <w:numId w:val="1"/>
+        </w:numPr>
+      </w:pPr>
+      <w:r>
+        <w:t>Encoding and decoding</w:t>
+      </w:r>
+    </w:p>
+    <w:p>
+      <w:pPr>
+        <w:pStyle w:val="ListParagraph"/>
+        <w:numPr>
+          <w:ilvl w:val="0"/>
+          <w:numId w:val="1"/>
+        </w:numPr>
+      </w:pPr>
+      <w:r>
+        <w:t>Monitor activity of the channel as well as finding collisions within the network</w:t>
+      </w:r>
+    </w:p>
+    <w:p>
+      <w:pPr>
+        <w:pStyle w:val="ListParagraph"/>
+        <w:numPr>
+          <w:ilvl w:val="0"/>
+          <w:numId w:val="1"/>
+        </w:numPr>
+      </w:pPr>
+      <w:r>
+        <w:t>COL for collision</w:t>
+      </w:r>
+    </w:p>
+    <w:p>
+      <w:pPr>
+        <w:pStyle w:val="ListParagraph"/>
+        <w:numPr>
+          <w:ilvl w:val="0"/>
+          <w:numId w:val="1"/>
+        </w:numPr>
+      </w:pPr>
+      <w:r>
+        <w:t>Reverses the send encoded data to get back message</w:t>
+      </w:r>
+    </w:p>
+    <w:p>
+      <w:pPr>
+        <w:pStyle w:val="ListParagraph"/>
+        <w:numPr>
+          <w:ilvl w:val="0"/>
+          <w:numId w:val="1"/>
+        </w:numPr>
+      </w:pPr>
+      <w:r>
+        <w:t>RXDV – successful signal sent</w:t>
+      </w:r>
+    </w:p>
+    <w:p>
+      <w:pPr>
+        <w:pStyle w:val="ListParagraph"/>
+        <w:numPr>
+          <w:ilvl w:val="0"/>
+          <w:numId w:val="1"/>
+        </w:numPr>
+      </w:pPr>
+      <w:r>
+        <w:t>RXER – Detected an error in the channel</w:t>
+      </w:r>
+    </w:p>
+    <w:p>
+      <w:pPr>
+        <w:pStyle w:val="ListParagraph"/>
+        <w:numPr>
+          <w:ilvl w:val="0"/>
+          <w:numId w:val="1"/>
+        </w:numPr>
+      </w:pPr>
+      <w:r>
+        <w:t>Function to synchronise the clock with the transmitting device (CLOCK Recovery function)</w:t>
+      </w:r>
+    </w:p>
+    <w:p>
+      <w:r>
+        <w:t>PMA</w:t>
+      </w:r>
+    </w:p>
+    <w:p>
+      <w:pPr>
+        <w:pStyle w:val="ListParagraph"/>
+        <w:numPr>
+          <w:ilvl w:val="0"/>
+          <w:numId w:val="1"/>
+        </w:numPr>
+      </w:pPr>
+      <w:r>
+        <w:t xml:space="preserve">Convert encoded to </w:t>
+      </w:r>
+      <w:r>
+        <w:t>appropriate</w:t>
+      </w:r>
+      <w:r>
+        <w:t xml:space="preserve"> data</w:t>
+      </w:r>
+    </w:p>
+    <w:p>
+      <w:pPr>
+        <w:pStyle w:val="ListParagraph"/>
+        <w:numPr>
+          <w:ilvl w:val="0"/>
+          <w:numId w:val="1"/>
+        </w:numPr>
+      </w:pPr>
+      <w:r>
+        <w:t xml:space="preserve">Network into bits </w:t>
+      </w:r>
+    </w:p>
+    <w:p>
+      <w:pPr>
+        <w:pStyle w:val="ListParagraph"/>
+        <w:numPr>
+          <w:ilvl w:val="0"/>
+          <w:numId w:val="1"/>
+        </w:numPr>
+      </w:pPr>
+      <w:r>
+        <w:t>Separates the random junk through the channel into useful bits (Like analogue signals into useful IDK)</w:t>
+      </w:r>
+    </w:p>
+    <w:p>
+      <w:pPr>
+        <w:pStyle w:val="ListParagraph"/>
+        <w:numPr>
+          <w:ilvl w:val="0"/>
+          <w:numId w:val="1"/>
+        </w:numPr>
+      </w:pPr>
+      <w:r>
+        <w:t>Link Status? – Auto Negotiation?</w:t>
+      </w:r>
+    </w:p>
+    <w:p>
+      <w:pPr>
+        <w:pStyle w:val="ListParagraph"/>
+        <w:numPr>
+          <w:ilvl w:val="0"/>
+          <w:numId w:val="1"/>
+        </w:numPr>
+      </w:pPr>
+      <w:r>
+        <w:t xml:space="preserve">Can also receive </w:t>
+      </w:r>
+      <w:proofErr w:type="spellStart"/>
+      <w:r>
+        <w:t>falts</w:t>
+      </w:r>
+      <w:proofErr w:type="spellEnd"/>
+    </w:p>
+    <w:p>
+      <w:r>
+        <w:t>PMD</w:t>
+      </w:r>
+    </w:p>
+    <w:p>
+      <w:pPr>
+        <w:pStyle w:val="ListParagraph"/>
+        <w:numPr>
+          <w:ilvl w:val="0"/>
+          <w:numId w:val="1"/>
+        </w:numPr>
+      </w:pPr>
+      <w:r>
+        <w:t>Converting TX to physical signals for network</w:t>
+      </w:r>
+    </w:p>
+    <w:p>
+      <w:pPr>
+        <w:pStyle w:val="ListParagraph"/>
+        <w:numPr>
+          <w:ilvl w:val="0"/>
+          <w:numId w:val="1"/>
+        </w:numPr>
+      </w:pPr>
+      <w:r>
+        <w:t>Not always used</w:t>
+      </w:r>
+    </w:p>
+    <w:p>
+      <w:pPr>
+        <w:pStyle w:val="ListParagraph"/>
+        <w:numPr>
+          <w:ilvl w:val="0"/>
+          <w:numId w:val="1"/>
+        </w:numPr>
+      </w:pPr>
+      <w:r>
+        <w:t>Twisted pairs = more PMD</w:t>
+      </w:r>
+    </w:p>
+    <w:p>
+      <w:pPr>
+        <w:pStyle w:val="ListParagraph"/>
+        <w:numPr>
+          <w:ilvl w:val="0"/>
+          <w:numId w:val="1"/>
+        </w:numPr>
+      </w:pPr>
+      <w:r>
+        <w:t>Debugging medium</w:t>
+      </w:r>
+    </w:p>
+    <w:p/>
+    <w:p>
+      <w:r>
+        <w:t>PAM5? PAM3?</w:t>
       </w:r>
       <w:r>
         <w:t xml:space="preserve"> </w:t>
       </w:r>
-      <w:r>
-        <w:t>8-byte</w:t>
-      </w:r>
-      <w:r>
-        <w:t xml:space="preserve"> password</w:t>
-      </w:r>
-    </w:p>
-    <w:p>
-      <w:pPr>
-        <w:pStyle w:val="ListParagraph"/>
-        <w:numPr>
-          <w:ilvl w:val="1"/>
-          <w:numId w:val="1"/>
-        </w:numPr>
-      </w:pPr>
-      <w:r>
-        <w:t>Fire</w:t>
-      </w:r>
-      <w:r>
-        <w:t xml:space="preserve"> igniter </w:t>
-      </w:r>
-      <w:r>
-        <w:t>3</w:t>
-      </w:r>
-      <w:r>
-        <w:t xml:space="preserve"> – Wait for a</w:t>
-      </w:r>
-      <w:r>
-        <w:t>n</w:t>
-      </w:r>
-      <w:r>
-        <w:t xml:space="preserve"> </w:t>
-      </w:r>
-      <w:r>
-        <w:t>8-byte</w:t>
-      </w:r>
-      <w:r>
-        <w:t xml:space="preserve"> password</w:t>
-      </w:r>
-    </w:p>
-    <w:p>
-      <w:pPr>
-        <w:pStyle w:val="ListParagraph"/>
-        <w:ind w:left="1440"/>
-      </w:pPr>
-      <w:bookmarkStart w:id="0" w:name="_GoBack"/>
-      <w:bookmarkEnd w:id="0"/>
+      <w:hyperlink r:id="rId9" w:history="1">
+        <w:r>
+          <w:rPr>
+            <w:rStyle w:val="Hyperlink"/>
+          </w:rPr>
+          <w:t>https://en.wikipedia.org/wiki/OSI_model</w:t>
+        </w:r>
+      </w:hyperlink>
+      <w:r>
+        <w:t>?</w:t>
+      </w:r>
     </w:p>
     <w:p/>
+    <w:p>
+      <w:hyperlink r:id="rId10" w:history="1">
+        <w:r>
+          <w:rPr>
+            <w:rStyle w:val="Hyperlink"/>
+          </w:rPr>
+          <w:t>https://electronics.stackexchange.com/questions/35033/how-to-measure-battery-voltage-from-a-microcontroller</w:t>
+        </w:r>
+      </w:hyperlink>
+      <w:r>
+        <w:t xml:space="preserve"> or </w:t>
+      </w:r>
+      <w:hyperlink r:id="rId11" w:history="1">
+        <w:r>
+          <w:rPr>
+            <w:rStyle w:val="Hyperlink"/>
+          </w:rPr>
+          <w:t>https://www.instructables.com/Measure-Current-and-Voltage-Using-a-Microcontrolle</w:t>
+        </w:r>
+        <w:r>
+          <w:rPr>
+            <w:rStyle w:val="Hyperlink"/>
+          </w:rPr>
+          <w:t>/</w:t>
+        </w:r>
+      </w:hyperlink>
+    </w:p>
+    <w:p>
+      <w:pPr>
+        <w:pStyle w:val="ListParagraph"/>
+        <w:numPr>
+          <w:ilvl w:val="0"/>
+          <w:numId w:val="1"/>
+        </w:numPr>
+      </w:pPr>
+      <w:r>
+        <w:t>To measure the voltage of the battery.</w:t>
+      </w:r>
+    </w:p>
+    <w:p>
+      <w:pPr>
+        <w:pStyle w:val="ListParagraph"/>
+        <w:numPr>
+          <w:ilvl w:val="0"/>
+          <w:numId w:val="1"/>
+        </w:numPr>
+      </w:pPr>
+      <w:r>
+        <w:t>Is that complicated? IDK</w:t>
+      </w:r>
+    </w:p>
+    <w:p>
+      <w:pPr>
+        <w:pStyle w:val="ListParagraph"/>
+        <w:numPr>
+          <w:ilvl w:val="0"/>
+          <w:numId w:val="1"/>
+        </w:numPr>
+      </w:pPr>
+      <w:r>
+        <w:t>Seem to have to read from the ADC and get an input then change that by the given formula</w:t>
+      </w:r>
+    </w:p>
+    <w:p>
+      <w:pPr>
+        <w:pStyle w:val="ListParagraph"/>
+        <w:numPr>
+          <w:ilvl w:val="0"/>
+          <w:numId w:val="1"/>
+        </w:numPr>
+      </w:pPr>
+      <w:r>
+        <w:t xml:space="preserve">Use a </w:t>
+      </w:r>
+      <w:r>
+        <w:rPr>
+          <w:rFonts w:ascii="Noto Sans" w:hAnsi="Noto Sans" w:cs="Noto Sans"/>
+          <w:color w:val="1A1A1B"/>
+          <w:sz w:val="21"/>
+          <w:szCs w:val="21"/>
+          <w:shd w:val="clear" w:color="auto" w:fill="FFFFFF"/>
+        </w:rPr>
+        <w:t>coulomb counte</w:t>
+      </w:r>
+      <w:r>
+        <w:rPr>
+          <w:rFonts w:ascii="Noto Sans" w:hAnsi="Noto Sans" w:cs="Noto Sans"/>
+          <w:color w:val="1A1A1B"/>
+          <w:sz w:val="21"/>
+          <w:szCs w:val="21"/>
+          <w:shd w:val="clear" w:color="auto" w:fill="FFFFFF"/>
+        </w:rPr>
+        <w:t>r? – But we don’t know reference battery amount? But we know how much to take away? Maybe not sure</w:t>
+      </w:r>
+    </w:p>
+    <w:p/>
+    <w:p>
+      <w:r>
+        <w:t>AVOID BROWNOUTS</w:t>
+      </w:r>
+      <w:r>
+        <w:t xml:space="preserve"> – Should have a better look into this</w:t>
+      </w:r>
+    </w:p>
+    <w:p>
+      <w:pPr>
+        <w:pStyle w:val="ListParagraph"/>
+        <w:numPr>
+          <w:ilvl w:val="0"/>
+          <w:numId w:val="1"/>
+        </w:numPr>
+      </w:pPr>
+      <w:r>
+        <w:t>They are a drop in electrical power supply system</w:t>
+      </w:r>
+    </w:p>
+    <w:p>
+      <w:pPr>
+        <w:pStyle w:val="ListParagraph"/>
+        <w:numPr>
+          <w:ilvl w:val="0"/>
+          <w:numId w:val="1"/>
+        </w:numPr>
+      </w:pPr>
+      <w:r>
+        <w:t>For example, when light dim! They go browner.</w:t>
+      </w:r>
+    </w:p>
+    <w:p>
+      <w:pPr>
+        <w:pStyle w:val="ListParagraph"/>
+        <w:numPr>
+          <w:ilvl w:val="0"/>
+          <w:numId w:val="1"/>
+        </w:numPr>
+        <w:rPr>
+          <w:rFonts w:cstheme="minorHAnsi"/>
+          <w:sz w:val="18"/>
+          <w:szCs w:val="18"/>
+        </w:rPr>
+      </w:pPr>
+      <w:r>
+        <w:rPr>
+          <w:rFonts w:cstheme="minorHAnsi"/>
+          <w:color w:val="000000"/>
+          <w:shd w:val="clear" w:color="auto" w:fill="FFFFFF"/>
+        </w:rPr>
+        <w:t>A “brown out” of a microcontroller is a partial and temporary reduction in the power supply voltage below the level required for reliable operation.</w:t>
+      </w:r>
+    </w:p>
+    <w:p>
+      <w:pPr>
+        <w:rPr>
+          <w:rFonts w:cstheme="minorHAnsi"/>
+          <w:color w:val="000000"/>
+          <w:shd w:val="clear" w:color="auto" w:fill="FFFFFF"/>
+        </w:rPr>
+      </w:pPr>
+    </w:p>
+    <w:p>
+      <w:pPr>
+        <w:rPr>
+          <w:rFonts w:cstheme="minorHAnsi"/>
+          <w:color w:val="000000"/>
+          <w:shd w:val="clear" w:color="auto" w:fill="FFFFFF"/>
+        </w:rPr>
+      </w:pPr>
+    </w:p>
+    <w:p>
+      <w:pPr>
+        <w:rPr>
+          <w:rFonts w:cstheme="minorHAnsi"/>
+          <w:color w:val="000000"/>
+          <w:shd w:val="clear" w:color="auto" w:fill="FFFFFF"/>
+        </w:rPr>
+      </w:pPr>
+      <w:r>
+        <w:rPr>
+          <w:rFonts w:cstheme="minorHAnsi"/>
+          <w:color w:val="000000"/>
+          <w:shd w:val="clear" w:color="auto" w:fill="FFFFFF"/>
+        </w:rPr>
+        <w:lastRenderedPageBreak/>
+        <w:t>SOFTWARE</w:t>
+      </w:r>
+    </w:p>
+    <w:p>
+      <w:pPr>
+        <w:rPr>
+          <w:rFonts w:cstheme="minorHAnsi"/>
+          <w:sz w:val="18"/>
+          <w:szCs w:val="18"/>
+        </w:rPr>
+      </w:pPr>
+      <w:r>
+        <w:rPr>
+          <w:rFonts w:cstheme="minorHAnsi"/>
+          <w:color w:val="000000"/>
+          <w:shd w:val="clear" w:color="auto" w:fill="FFFFFF"/>
+        </w:rPr>
+        <w:t> </w:t>
+      </w:r>
+    </w:p>
     <w:sectPr>
       <w:pgSz w:w="11906" w:h="16838"/>
       <w:pgMar w:top="1440" w:right="1440" w:bottom="1440" w:left="1440" w:header="708" w:footer="708" w:gutter="0"/>
@@ -474,7 +1270,7 @@
 </file>
 
 <file path=word/numbering.xml><?xml version="1.0" encoding="utf-8"?>
-<w:numbering xmlns:wpc="http://schemas.microsoft.com/office/word/2010/wordprocessingCanvas" xmlns:cx="http://schemas.microsoft.com/office/drawing/2014/chartex" xmlns:cx1="http://schemas.microsoft.com/office/drawing/2015/9/8/chartex" xmlns:cx2="http://schemas.microsoft.com/office/drawing/2015/10/21/chartex" xmlns:cx3="http://schemas.microsoft.com/office/drawing/2016/5/9/chartex" xmlns:cx4="http://schemas.microsoft.com/office/drawing/2016/5/10/chartex" xmlns:cx5="http://schemas.microsoft.com/office/drawing/2016/5/11/chartex" xmlns:cx6="http://schemas.microsoft.com/office/drawing/2016/5/12/chartex" xmlns:cx7="http://schemas.microsoft.com/office/drawing/2016/5/13/chartex" xmlns:cx8="http://schemas.microsoft.com/office/drawing/2016/5/14/chartex" xmlns:mc="http://schemas.openxmlformats.org/markup-compatibility/2006" xmlns:aink="http://schemas.microsoft.com/office/drawing/2016/ink" xmlns:am3d="http://schemas.microsoft.com/office/drawing/2017/model3d" xmlns:o="urn:schemas-microsoft-com:office:office" xmlns:r="http://schemas.openxmlformats.org/officeDocument/2006/relationships" xmlns:m="http://schemas.openxmlformats.org/officeDocument/2006/math" xmlns:v="urn:schemas-microsoft-com:vml" xmlns:wp14="http://schemas.microsoft.com/office/word/2010/wordprocessingDrawing" xmlns:wp="http://schemas.openxmlformats.org/drawingml/2006/wordprocessingDrawing" xmlns:w10="urn:schemas-microsoft-com:office:word" xmlns:w="http://schemas.openxmlformats.org/wordprocessingml/2006/main" xmlns:w14="http://schemas.microsoft.com/office/word/2010/wordml" xmlns:w15="http://schemas.microsoft.com/office/word/2012/wordml" xmlns:w16cid="http://schemas.microsoft.com/office/word/2016/wordml/cid" xmlns:w16se="http://schemas.microsoft.com/office/word/2015/wordml/symex" xmlns:wpg="http://schemas.microsoft.com/office/word/2010/wordprocessingGroup" xmlns:wpi="http://schemas.microsoft.com/office/word/2010/wordprocessingInk" xmlns:wne="http://schemas.microsoft.com/office/word/2006/wordml" xmlns:wps="http://schemas.microsoft.com/office/word/2010/wordprocessingShape" mc:Ignorable="w14 w15 w16se w16cid wp14">
+<w:numbering xmlns:wpc="http://schemas.microsoft.com/office/word/2010/wordprocessingCanvas" xmlns:cx="http://schemas.microsoft.com/office/drawing/2014/chartex" xmlns:cx1="http://schemas.microsoft.com/office/drawing/2015/9/8/chartex" xmlns:cx2="http://schemas.microsoft.com/office/drawing/2015/10/21/chartex" xmlns:cx3="http://schemas.microsoft.com/office/drawing/2016/5/9/chartex" xmlns:cx4="http://schemas.microsoft.com/office/drawing/2016/5/10/chartex" xmlns:cx5="http://schemas.microsoft.com/office/drawing/2016/5/11/chartex" xmlns:cx6="http://schemas.microsoft.com/office/drawing/2016/5/12/chartex" xmlns:cx7="http://schemas.microsoft.com/office/drawing/2016/5/13/chartex" xmlns:cx8="http://schemas.microsoft.com/office/drawing/2016/5/14/chartex" xmlns:mc="http://schemas.openxmlformats.org/markup-compatibility/2006" xmlns:aink="http://schemas.microsoft.com/office/drawing/2016/ink" xmlns:am3d="http://schemas.microsoft.com/office/drawing/2017/model3d" xmlns:o="urn:schemas-microsoft-com:office:office" xmlns:r="http://schemas.openxmlformats.org/officeDocument/2006/relationships" xmlns:m="http://schemas.openxmlformats.org/officeDocument/2006/math" xmlns:v="urn:schemas-microsoft-com:vml" xmlns:wp14="http://schemas.microsoft.com/office/word/2010/wordprocessingDrawing" xmlns:wp="http://schemas.openxmlformats.org/drawingml/2006/wordprocessingDrawing" xmlns:w10="urn:schemas-microsoft-com:office:word" xmlns:w="http://schemas.openxmlformats.org/wordprocessingml/2006/main" xmlns:w14="http://schemas.microsoft.com/office/word/2010/wordml" xmlns:w15="http://schemas.microsoft.com/office/word/2012/wordml" xmlns:w16cex="http://schemas.microsoft.com/office/word/2018/wordml/cex" xmlns:w16cid="http://schemas.microsoft.com/office/word/2016/wordml/cid" xmlns:w16="http://schemas.microsoft.com/office/word/2018/wordml" xmlns:w16sdtdh="http://schemas.microsoft.com/office/word/2020/wordml/sdtdatahash" xmlns:w16se="http://schemas.microsoft.com/office/word/2015/wordml/symex" xmlns:wpg="http://schemas.microsoft.com/office/word/2010/wordprocessingGroup" xmlns:wpi="http://schemas.microsoft.com/office/word/2010/wordprocessingInk" xmlns:wne="http://schemas.microsoft.com/office/word/2006/wordml" xmlns:wps="http://schemas.microsoft.com/office/word/2010/wordprocessingShape" mc:Ignorable="w14 w15 w16se w16cid w16 w16cex w16sdtdh wp14">
   <w:abstractNum w:abstractNumId="0" w15:restartNumberingAfterBreak="0">
     <w:nsid w:val="0ABA2A70"/>
     <w:multiLevelType w:val="hybridMultilevel"/>
@@ -594,7 +1390,7 @@
 </file>
 
 <file path=word/styles.xml><?xml version="1.0" encoding="utf-8"?>
-<w:styles xmlns:mc="http://schemas.openxmlformats.org/markup-compatibility/2006" xmlns:r="http://schemas.openxmlformats.org/officeDocument/2006/relationships" xmlns:w="http://schemas.openxmlformats.org/wordprocessingml/2006/main" xmlns:w14="http://schemas.microsoft.com/office/word/2010/wordml" xmlns:w15="http://schemas.microsoft.com/office/word/2012/wordml" xmlns:w16cid="http://schemas.microsoft.com/office/word/2016/wordml/cid" xmlns:w16se="http://schemas.microsoft.com/office/word/2015/wordml/symex" mc:Ignorable="w14 w15 w16se w16cid">
+<w:styles xmlns:mc="http://schemas.openxmlformats.org/markup-compatibility/2006" xmlns:r="http://schemas.openxmlformats.org/officeDocument/2006/relationships" xmlns:w="http://schemas.openxmlformats.org/wordprocessingml/2006/main" xmlns:w14="http://schemas.microsoft.com/office/word/2010/wordml" xmlns:w15="http://schemas.microsoft.com/office/word/2012/wordml" xmlns:w16cex="http://schemas.microsoft.com/office/word/2018/wordml/cex" xmlns:w16cid="http://schemas.microsoft.com/office/word/2016/wordml/cid" xmlns:w16="http://schemas.microsoft.com/office/word/2018/wordml" xmlns:w16sdtdh="http://schemas.microsoft.com/office/word/2020/wordml/sdtdatahash" xmlns:w16se="http://schemas.microsoft.com/office/word/2015/wordml/symex" mc:Ignorable="w14 w15 w16se w16cid w16 w16cex w16sdtdh">
   <w:docDefaults>
     <w:rPrDefault>
       <w:rPr>
@@ -610,7 +1406,7 @@
       </w:pPr>
     </w:pPrDefault>
   </w:docDefaults>
-  <w:latentStyles w:defLockedState="0" w:defUIPriority="99" w:defSemiHidden="0" w:defUnhideWhenUsed="0" w:defQFormat="0" w:count="375">
+  <w:latentStyles w:defLockedState="0" w:defUIPriority="99" w:defSemiHidden="0" w:defUnhideWhenUsed="0" w:defQFormat="0" w:count="376">
     <w:lsdException w:name="Normal" w:uiPriority="0" w:qFormat="1"/>
     <w:lsdException w:name="heading 1" w:uiPriority="9" w:qFormat="1"/>
     <w:lsdException w:name="heading 2" w:semiHidden="1" w:uiPriority="9" w:unhideWhenUsed="1" w:qFormat="1"/>
@@ -716,7 +1512,6 @@
     <w:lsdException w:name="HTML Sample" w:semiHidden="1" w:unhideWhenUsed="1"/>
     <w:lsdException w:name="HTML Typewriter" w:semiHidden="1" w:unhideWhenUsed="1"/>
     <w:lsdException w:name="HTML Variable" w:semiHidden="1" w:unhideWhenUsed="1"/>
-    <w:lsdException w:name="Normal Table" w:semiHidden="1" w:unhideWhenUsed="1"/>
     <w:lsdException w:name="annotation subject" w:semiHidden="1" w:unhideWhenUsed="1"/>
     <w:lsdException w:name="No List" w:semiHidden="1" w:unhideWhenUsed="1"/>
     <w:lsdException w:name="Outline List 1" w:semiHidden="1" w:unhideWhenUsed="1"/>
@@ -763,10 +1558,8 @@
     <w:lsdException w:name="Table Subtle 2" w:semiHidden="1" w:unhideWhenUsed="1"/>
     <w:lsdException w:name="Table Web 1" w:semiHidden="1" w:unhideWhenUsed="1"/>
     <w:lsdException w:name="Table Web 2" w:semiHidden="1" w:unhideWhenUsed="1"/>
-    <w:lsdException w:name="Table Web 3" w:semiHidden="1" w:unhideWhenUsed="1"/>
     <w:lsdException w:name="Balloon Text" w:semiHidden="1" w:unhideWhenUsed="1"/>
     <w:lsdException w:name="Table Grid" w:uiPriority="39"/>
-    <w:lsdException w:name="Table Theme" w:semiHidden="1" w:unhideWhenUsed="1"/>
     <w:lsdException w:name="Placeholder Text" w:semiHidden="1"/>
     <w:lsdException w:name="No Spacing" w:uiPriority="1" w:qFormat="1"/>
     <w:lsdException w:name="Light Shading" w:uiPriority="60"/>
@@ -986,6 +1779,7 @@
     <w:lsdException w:name="Smart Hyperlink" w:semiHidden="1" w:unhideWhenUsed="1"/>
     <w:lsdException w:name="Hashtag" w:semiHidden="1" w:unhideWhenUsed="1"/>
     <w:lsdException w:name="Unresolved Mention" w:semiHidden="1" w:unhideWhenUsed="1"/>
+    <w:lsdException w:name="Smart Link" w:semiHidden="1" w:unhideWhenUsed="1"/>
   </w:latentStyles>
   <w:style w:type="paragraph" w:default="1" w:styleId="Normal">
     <w:name w:val="Normal"/>
@@ -1028,6 +1822,29 @@
       <w:ind w:left="720"/>
       <w:contextualSpacing/>
     </w:pPr>
+  </w:style>
+  <w:style w:type="character" w:styleId="Hyperlink">
+    <w:name w:val="Hyperlink"/>
+    <w:basedOn w:val="DefaultParagraphFont"/>
+    <w:uiPriority w:val="99"/>
+    <w:unhideWhenUsed/>
+    <w:rsid w:val="001405FA"/>
+    <w:rPr>
+      <w:color w:val="0563C1" w:themeColor="hyperlink"/>
+      <w:u w:val="single"/>
+    </w:rPr>
+  </w:style>
+  <w:style w:type="character" w:styleId="UnresolvedMention">
+    <w:name w:val="Unresolved Mention"/>
+    <w:basedOn w:val="DefaultParagraphFont"/>
+    <w:uiPriority w:val="99"/>
+    <w:semiHidden/>
+    <w:unhideWhenUsed/>
+    <w:rsid w:val="001405FA"/>
+    <w:rPr>
+      <w:color w:val="605E5C"/>
+      <w:shd w:val="clear" w:color="auto" w:fill="E1DFDD"/>
+    </w:rPr>
   </w:style>
 </w:styles>
 </file>

</xml_diff>

<commit_message>
added notes about STM microcontrollers as well as Uart communication \n in future add CanBus stuff
</commit_message>
<xml_diff>
--- a/Planning/Notes.docx
+++ b/Planning/Notes.docx
@@ -3,11 +3,18 @@
 <w:document xmlns:wpc="http://schemas.microsoft.com/office/word/2010/wordprocessingCanvas" xmlns:cx="http://schemas.microsoft.com/office/drawing/2014/chartex" xmlns:cx1="http://schemas.microsoft.com/office/drawing/2015/9/8/chartex" xmlns:cx2="http://schemas.microsoft.com/office/drawing/2015/10/21/chartex" xmlns:cx3="http://schemas.microsoft.com/office/drawing/2016/5/9/chartex" xmlns:cx4="http://schemas.microsoft.com/office/drawing/2016/5/10/chartex" xmlns:cx5="http://schemas.microsoft.com/office/drawing/2016/5/11/chartex" xmlns:cx6="http://schemas.microsoft.com/office/drawing/2016/5/12/chartex" xmlns:cx7="http://schemas.microsoft.com/office/drawing/2016/5/13/chartex" xmlns:cx8="http://schemas.microsoft.com/office/drawing/2016/5/14/chartex" xmlns:mc="http://schemas.openxmlformats.org/markup-compatibility/2006" xmlns:aink="http://schemas.microsoft.com/office/drawing/2016/ink" xmlns:am3d="http://schemas.microsoft.com/office/drawing/2017/model3d" xmlns:o="urn:schemas-microsoft-com:office:office" xmlns:r="http://schemas.openxmlformats.org/officeDocument/2006/relationships" xmlns:m="http://schemas.openxmlformats.org/officeDocument/2006/math" xmlns:v="urn:schemas-microsoft-com:vml" xmlns:wp14="http://schemas.microsoft.com/office/word/2010/wordprocessingDrawing" xmlns:wp="http://schemas.openxmlformats.org/drawingml/2006/wordprocessingDrawing" xmlns:w10="urn:schemas-microsoft-com:office:word" xmlns:w="http://schemas.openxmlformats.org/wordprocessingml/2006/main" xmlns:w14="http://schemas.microsoft.com/office/word/2010/wordml" xmlns:w15="http://schemas.microsoft.com/office/word/2012/wordml" xmlns:w16cex="http://schemas.microsoft.com/office/word/2018/wordml/cex" xmlns:w16cid="http://schemas.microsoft.com/office/word/2016/wordml/cid" xmlns:w16="http://schemas.microsoft.com/office/word/2018/wordml" xmlns:w16sdtdh="http://schemas.microsoft.com/office/word/2020/wordml/sdtdatahash" xmlns:w16se="http://schemas.microsoft.com/office/word/2015/wordml/symex" xmlns:wpg="http://schemas.microsoft.com/office/word/2010/wordprocessingGroup" xmlns:wpi="http://schemas.microsoft.com/office/word/2010/wordprocessingInk" xmlns:wne="http://schemas.microsoft.com/office/word/2006/wordml" xmlns:wps="http://schemas.microsoft.com/office/word/2010/wordprocessingShape" mc:Ignorable="w14 w15 w16se w16cid w16 w16cex w16sdtdh wp14">
   <w:body>
     <w:p>
+      <w:pPr>
+        <w:pStyle w:val="Title"/>
+        <w:jc w:val="center"/>
+      </w:pPr>
       <w:r>
         <w:t>Notes:</w:t>
       </w:r>
     </w:p>
     <w:p>
+      <w:pPr>
+        <w:pStyle w:val="Heading1"/>
+      </w:pPr>
       <w:r>
         <w:t>HARDWARE:</w:t>
       </w:r>
@@ -193,6 +200,9 @@
       </w:r>
     </w:p>
     <w:p>
+      <w:pPr>
+        <w:pStyle w:val="Heading1"/>
+      </w:pPr>
       <w:r>
         <w:t>SOFTWARE:</w:t>
       </w:r>
@@ -205,8 +215,13 @@
           <w:numId w:val="1"/>
         </w:numPr>
       </w:pPr>
-      <w:r>
-        <w:t>Have to get battery voltage</w:t>
+      <w:proofErr w:type="gramStart"/>
+      <w:r>
+        <w:t>Have to</w:t>
+      </w:r>
+      <w:proofErr w:type="gramEnd"/>
+      <w:r>
+        <w:t xml:space="preserve"> get battery voltage</w:t>
       </w:r>
     </w:p>
     <w:p>
@@ -230,7 +245,15 @@
         </w:numPr>
       </w:pPr>
       <w:r>
-        <w:t>Also measure how many battery’s there are in the system (1-2)</w:t>
+        <w:t xml:space="preserve">Also measure how many </w:t>
+      </w:r>
+      <w:proofErr w:type="gramStart"/>
+      <w:r>
+        <w:t>battery’s</w:t>
+      </w:r>
+      <w:proofErr w:type="gramEnd"/>
+      <w:r>
+        <w:t xml:space="preserve"> there are in the system (1-2)</w:t>
       </w:r>
     </w:p>
     <w:p>
@@ -401,7 +424,11 @@
     </w:p>
     <w:p/>
     <w:p>
-      <w:r>
+      <w:pPr>
+        <w:pStyle w:val="Heading1"/>
+      </w:pPr>
+      <w:r>
+        <w:lastRenderedPageBreak/>
         <w:t>Questions?</w:t>
       </w:r>
     </w:p>
@@ -414,7 +441,6 @@
         </w:numPr>
       </w:pPr>
       <w:r>
-        <w:lastRenderedPageBreak/>
         <w:t xml:space="preserve">What Gs do these need to work with? </w:t>
       </w:r>
     </w:p>
@@ -458,7 +484,7 @@
       <w:pPr>
         <w:ind w:left="360"/>
       </w:pPr>
-      <w:hyperlink r:id="rId5" w:history="1">
+      <w:hyperlink r:id="rId5" w:anchor="document-table" w:history="1">
         <w:r>
           <w:rPr>
             <w:rStyle w:val="Hyperlink"/>
@@ -491,24 +517,22 @@
         </w:numPr>
       </w:pPr>
       <w:r>
-        <w:t>parallel-to-serial conversion</w:t>
-      </w:r>
-      <w:r>
-        <w:t xml:space="preserve"> </w:t>
-      </w:r>
-    </w:p>
-    <w:p>
-      <w:pPr>
-        <w:rPr>
-          <w:sz w:val="24"/>
-          <w:szCs w:val="24"/>
-        </w:rPr>
-      </w:pPr>
-      <w:r>
-        <w:rPr>
-          <w:sz w:val="24"/>
-          <w:szCs w:val="24"/>
-        </w:rPr>
+        <w:t xml:space="preserve">parallel-to-serial conversion </w:t>
+      </w:r>
+    </w:p>
+    <w:p>
+      <w:pPr>
+        <w:pStyle w:val="Heading1"/>
+      </w:pPr>
+      <w:r>
+        <w:t>PHY CHIP</w:t>
+      </w:r>
+    </w:p>
+    <w:p>
+      <w:pPr>
+        <w:pStyle w:val="Heading2"/>
+      </w:pPr>
+      <w:r>
         <w:t>MII</w:t>
       </w:r>
     </w:p>
@@ -533,11 +557,10 @@
       </w:r>
     </w:p>
     <w:p>
-      <w:r>
-        <w:rPr>
-          <w:sz w:val="24"/>
-          <w:szCs w:val="24"/>
-        </w:rPr>
+      <w:pPr>
+        <w:pStyle w:val="Heading2"/>
+      </w:pPr>
+      <w:r>
         <w:t>MAC</w:t>
       </w:r>
     </w:p>
@@ -684,10 +707,16 @@
     </w:p>
     <w:p/>
     <w:p>
-      <w:r>
-        <w:rPr>
-          <w:noProof/>
-        </w:rPr>
+      <w:pPr>
+        <w:rPr>
+          <w:rStyle w:val="Heading2Char"/>
+        </w:rPr>
+      </w:pPr>
+      <w:r>
+        <w:rPr>
+          <w:rStyle w:val="Heading2Char"/>
+        </w:rPr>
+        <w:lastRenderedPageBreak/>
         <w:drawing>
           <wp:anchor distT="0" distB="0" distL="114300" distR="114300" simplePos="0" relativeHeight="251659264" behindDoc="0" locked="0" layoutInCell="1" allowOverlap="1" wp14:anchorId="4A3A420E" wp14:editId="545B0B10">
             <wp:simplePos x="0" y="0"/>
@@ -745,6 +774,9 @@
         </w:drawing>
       </w:r>
       <w:r>
+        <w:rPr>
+          <w:rStyle w:val="Heading2Char"/>
+        </w:rPr>
         <w:t>INSIDE THE PHY</w:t>
       </w:r>
     </w:p>
@@ -817,8 +849,10 @@
       </w:r>
     </w:p>
     <w:p>
-      <w:r>
-        <w:lastRenderedPageBreak/>
+      <w:pPr>
+        <w:pStyle w:val="Heading2"/>
+      </w:pPr>
+      <w:r>
         <w:t>PCS</w:t>
       </w:r>
     </w:p>
@@ -907,6 +941,9 @@
       </w:r>
     </w:p>
     <w:p>
+      <w:pPr>
+        <w:pStyle w:val="Heading2"/>
+      </w:pPr>
       <w:r>
         <w:t>PMA</w:t>
       </w:r>
@@ -983,6 +1020,9 @@
       <w:proofErr w:type="spellEnd"/>
     </w:p>
     <w:p>
+      <w:pPr>
+        <w:pStyle w:val="Heading2"/>
+      </w:pPr>
       <w:r>
         <w:t>PMD</w:t>
       </w:r>
@@ -1073,13 +1113,7 @@
           <w:rPr>
             <w:rStyle w:val="Hyperlink"/>
           </w:rPr>
-          <w:t>https://www.instructables.com/Measure-Current-and-Voltage-Using-a-Microcontrolle</w:t>
-        </w:r>
-        <w:r>
-          <w:rPr>
-            <w:rStyle w:val="Hyperlink"/>
-          </w:rPr>
-          <w:t>/</w:t>
+          <w:t>https://www.instructables.com/Measure-Current-and-Voltage-Using-a-Microcontrolle/</w:t>
         </w:r>
       </w:hyperlink>
     </w:p>
@@ -1128,6 +1162,7 @@
         </w:numPr>
       </w:pPr>
       <w:r>
+        <w:lastRenderedPageBreak/>
         <w:t xml:space="preserve">Use a </w:t>
       </w:r>
       <w:r>
@@ -1138,8 +1173,9 @@
           <w:szCs w:val="21"/>
           <w:shd w:val="clear" w:color="auto" w:fill="FFFFFF"/>
         </w:rPr>
-        <w:t>coulomb counte</w:t>
-      </w:r>
+        <w:t xml:space="preserve">coulomb counter? – But we don’t know reference battery amount? But we know how much to take </w:t>
+      </w:r>
+      <w:proofErr w:type="gramStart"/>
       <w:r>
         <w:rPr>
           <w:rFonts w:ascii="Noto Sans" w:hAnsi="Noto Sans" w:cs="Noto Sans"/>
@@ -1148,7 +1184,18 @@
           <w:szCs w:val="21"/>
           <w:shd w:val="clear" w:color="auto" w:fill="FFFFFF"/>
         </w:rPr>
-        <w:t>r? – But we don’t know reference battery amount? But we know how much to take away? Maybe not sure</w:t>
+        <w:t>away?</w:t>
+      </w:r>
+      <w:proofErr w:type="gramEnd"/>
+      <w:r>
+        <w:rPr>
+          <w:rFonts w:ascii="Noto Sans" w:hAnsi="Noto Sans" w:cs="Noto Sans"/>
+          <w:color w:val="1A1A1B"/>
+          <w:sz w:val="21"/>
+          <w:szCs w:val="21"/>
+          <w:shd w:val="clear" w:color="auto" w:fill="FFFFFF"/>
+        </w:rPr>
+        <w:t xml:space="preserve"> Maybe not sure</w:t>
       </w:r>
     </w:p>
     <w:p/>
@@ -1238,27 +1285,1181 @@
           <w:color w:val="000000"/>
           <w:shd w:val="clear" w:color="auto" w:fill="FFFFFF"/>
         </w:rPr>
+        <w:t>For speed and reliability, we are going to use an STM32 board (For job)</w:t>
+      </w:r>
+    </w:p>
+    <w:p>
+      <w:pPr>
+        <w:pStyle w:val="Heading1"/>
+        <w:rPr>
+          <w:shd w:val="clear" w:color="auto" w:fill="FFFFFF"/>
+        </w:rPr>
+      </w:pPr>
+      <w:r>
+        <w:rPr>
+          <w:shd w:val="clear" w:color="auto" w:fill="FFFFFF"/>
+        </w:rPr>
+        <w:t>STM32:</w:t>
+      </w:r>
+    </w:p>
+    <w:p>
+      <w:pPr>
+        <w:pStyle w:val="ListParagraph"/>
+        <w:numPr>
+          <w:ilvl w:val="0"/>
+          <w:numId w:val="1"/>
+        </w:numPr>
+        <w:rPr>
+          <w:rFonts w:cstheme="minorHAnsi"/>
+          <w:color w:val="000000"/>
+          <w:shd w:val="clear" w:color="auto" w:fill="FFFFFF"/>
+        </w:rPr>
+      </w:pPr>
+      <w:r>
+        <w:rPr>
+          <w:rFonts w:cstheme="minorHAnsi"/>
+          <w:color w:val="000000"/>
+          <w:shd w:val="clear" w:color="auto" w:fill="FFFFFF"/>
+        </w:rPr>
+        <w:t>Arm</w:t>
+      </w:r>
+    </w:p>
+    <w:p>
+      <w:pPr>
+        <w:pStyle w:val="ListParagraph"/>
+        <w:numPr>
+          <w:ilvl w:val="0"/>
+          <w:numId w:val="1"/>
+        </w:numPr>
+        <w:rPr>
+          <w:rFonts w:cstheme="minorHAnsi"/>
+          <w:color w:val="000000"/>
+          <w:shd w:val="clear" w:color="auto" w:fill="FFFFFF"/>
+        </w:rPr>
+      </w:pPr>
+      <w:r>
+        <w:rPr>
+          <w:rFonts w:cstheme="minorHAnsi"/>
+          <w:color w:val="000000"/>
+          <w:shd w:val="clear" w:color="auto" w:fill="FFFFFF"/>
+        </w:rPr>
+        <w:t>Mpu – (operating system)</w:t>
+      </w:r>
+    </w:p>
+    <w:p>
+      <w:pPr>
+        <w:pStyle w:val="ListParagraph"/>
+        <w:numPr>
+          <w:ilvl w:val="0"/>
+          <w:numId w:val="1"/>
+        </w:numPr>
+        <w:rPr>
+          <w:rFonts w:cstheme="minorHAnsi"/>
+          <w:color w:val="000000"/>
+          <w:shd w:val="clear" w:color="auto" w:fill="FFFFFF"/>
+        </w:rPr>
+      </w:pPr>
+      <w:r>
+        <w:rPr>
+          <w:rFonts w:cstheme="minorHAnsi"/>
+          <w:color w:val="000000"/>
+          <w:shd w:val="clear" w:color="auto" w:fill="FFFFFF"/>
+        </w:rPr>
+        <w:t>F0 – mainstream controller</w:t>
+      </w:r>
+    </w:p>
+    <w:p>
+      <w:pPr>
+        <w:pStyle w:val="ListParagraph"/>
+        <w:numPr>
+          <w:ilvl w:val="0"/>
+          <w:numId w:val="1"/>
+        </w:numPr>
+        <w:rPr>
+          <w:rFonts w:cstheme="minorHAnsi"/>
+          <w:color w:val="000000"/>
+          <w:shd w:val="clear" w:color="auto" w:fill="FFFFFF"/>
+        </w:rPr>
+      </w:pPr>
+      <w:r>
+        <w:rPr>
+          <w:rFonts w:cstheme="minorHAnsi"/>
+          <w:color w:val="000000"/>
+          <w:shd w:val="clear" w:color="auto" w:fill="FFFFFF"/>
+        </w:rPr>
+        <w:t>Architecture (ARM Cortex – M3/4) – This is important</w:t>
+      </w:r>
+    </w:p>
+    <w:p>
+      <w:pPr>
+        <w:pStyle w:val="ListParagraph"/>
+        <w:numPr>
+          <w:ilvl w:val="0"/>
+          <w:numId w:val="1"/>
+        </w:numPr>
+        <w:rPr>
+          <w:rFonts w:cstheme="minorHAnsi"/>
+          <w:color w:val="000000"/>
+          <w:shd w:val="clear" w:color="auto" w:fill="FFFFFF"/>
+        </w:rPr>
+      </w:pPr>
+      <w:r>
+        <w:rPr>
+          <w:rFonts w:cstheme="minorHAnsi"/>
+          <w:color w:val="000000"/>
+          <w:shd w:val="clear" w:color="auto" w:fill="FFFFFF"/>
+        </w:rPr>
+        <w:t>Use development boards for testing</w:t>
+      </w:r>
+    </w:p>
+    <w:p>
+      <w:pPr>
+        <w:pStyle w:val="ListParagraph"/>
+        <w:numPr>
+          <w:ilvl w:val="0"/>
+          <w:numId w:val="1"/>
+        </w:numPr>
+        <w:rPr>
+          <w:rFonts w:cstheme="minorHAnsi"/>
+          <w:color w:val="000000"/>
+          <w:shd w:val="clear" w:color="auto" w:fill="FFFFFF"/>
+        </w:rPr>
+      </w:pPr>
+      <w:r>
+        <w:rPr>
+          <w:rFonts w:cstheme="minorHAnsi"/>
+          <w:color w:val="000000"/>
+          <w:shd w:val="clear" w:color="auto" w:fill="FFFFFF"/>
+        </w:rPr>
+        <w:t>Program with C/C++</w:t>
+      </w:r>
+    </w:p>
+    <w:p>
+      <w:pPr>
+        <w:pStyle w:val="ListParagraph"/>
+        <w:numPr>
+          <w:ilvl w:val="0"/>
+          <w:numId w:val="1"/>
+        </w:numPr>
+        <w:rPr>
+          <w:rFonts w:cstheme="minorHAnsi"/>
+          <w:color w:val="000000"/>
+          <w:shd w:val="clear" w:color="auto" w:fill="FFFFFF"/>
+        </w:rPr>
+      </w:pPr>
+      <w:r>
+        <w:rPr>
+          <w:rFonts w:cstheme="minorHAnsi"/>
+          <w:color w:val="000000"/>
+          <w:shd w:val="clear" w:color="auto" w:fill="FFFFFF"/>
+        </w:rPr>
+        <w:t>The pin layouts are very similar so you can swap between them nicely (Speed and memory)</w:t>
+      </w:r>
+    </w:p>
+    <w:p>
+      <w:pPr>
+        <w:pStyle w:val="ListParagraph"/>
+        <w:numPr>
+          <w:ilvl w:val="0"/>
+          <w:numId w:val="1"/>
+        </w:numPr>
+        <w:rPr>
+          <w:rFonts w:cstheme="minorHAnsi"/>
+          <w:color w:val="000000"/>
+          <w:shd w:val="clear" w:color="auto" w:fill="FFFFFF"/>
+        </w:rPr>
+      </w:pPr>
+      <w:r>
+        <w:rPr>
+          <w:rFonts w:cstheme="minorHAnsi"/>
+          <w:color w:val="000000"/>
+          <w:shd w:val="clear" w:color="auto" w:fill="FFFFFF"/>
+        </w:rPr>
+        <w:t>Stm32CubeIDE – windows</w:t>
+      </w:r>
+    </w:p>
+    <w:p>
+      <w:pPr>
+        <w:pStyle w:val="ListParagraph"/>
+        <w:numPr>
+          <w:ilvl w:val="0"/>
+          <w:numId w:val="1"/>
+        </w:numPr>
+        <w:rPr>
+          <w:rFonts w:cstheme="minorHAnsi"/>
+          <w:color w:val="000000"/>
+          <w:shd w:val="clear" w:color="auto" w:fill="FFFFFF"/>
+        </w:rPr>
+      </w:pPr>
+      <w:r>
+        <w:rPr>
+          <w:rFonts w:cstheme="minorHAnsi"/>
+          <w:color w:val="000000"/>
+          <w:shd w:val="clear" w:color="auto" w:fill="FFFFFF"/>
+        </w:rPr>
+        <w:t>Like eclipse file has a workspace ;( LEGIT ECLIPSE.</w:t>
+      </w:r>
+    </w:p>
+    <w:p>
+      <w:pPr>
+        <w:pStyle w:val="ListParagraph"/>
+        <w:numPr>
+          <w:ilvl w:val="0"/>
+          <w:numId w:val="1"/>
+        </w:numPr>
+        <w:rPr>
+          <w:rFonts w:cstheme="minorHAnsi"/>
+          <w:color w:val="000000"/>
+          <w:shd w:val="clear" w:color="auto" w:fill="FFFFFF"/>
+        </w:rPr>
+      </w:pPr>
+      <w:r>
+        <w:rPr>
+          <w:rFonts w:cstheme="minorHAnsi"/>
+          <w:color w:val="000000"/>
+          <w:shd w:val="clear" w:color="auto" w:fill="FFFFFF"/>
+        </w:rPr>
+        <w:t>Pick specific part to work on (board selector and close the L0 one)</w:t>
+      </w:r>
+    </w:p>
+    <w:p>
+      <w:pPr>
+        <w:pStyle w:val="ListParagraph"/>
+        <w:numPr>
+          <w:ilvl w:val="0"/>
+          <w:numId w:val="1"/>
+        </w:numPr>
+        <w:rPr>
+          <w:rFonts w:cstheme="minorHAnsi"/>
+          <w:color w:val="000000"/>
+          <w:shd w:val="clear" w:color="auto" w:fill="FFFFFF"/>
+        </w:rPr>
+      </w:pPr>
+      <w:r>
+        <w:rPr>
+          <w:rFonts w:cstheme="minorHAnsi"/>
+          <w:color w:val="000000"/>
+          <w:shd w:val="clear" w:color="auto" w:fill="FFFFFF"/>
+        </w:rPr>
+        <w:t>Turn on all peripherals (better for the Nucleo not so much otherwise.)</w:t>
+      </w:r>
+    </w:p>
+    <w:p>
+      <w:pPr>
+        <w:pStyle w:val="ListParagraph"/>
+        <w:numPr>
+          <w:ilvl w:val="0"/>
+          <w:numId w:val="1"/>
+        </w:numPr>
+        <w:rPr>
+          <w:rFonts w:cstheme="minorHAnsi"/>
+          <w:color w:val="000000"/>
+          <w:shd w:val="clear" w:color="auto" w:fill="FFFFFF"/>
+        </w:rPr>
+      </w:pPr>
+      <w:r>
+        <w:rPr>
+          <w:rFonts w:cstheme="minorHAnsi"/>
+          <w:color w:val="000000"/>
+          <w:shd w:val="clear" w:color="auto" w:fill="FFFFFF"/>
+        </w:rPr>
+        <w:t>Graphical tool within Cube IDE</w:t>
+      </w:r>
+    </w:p>
+    <w:p>
+      <w:pPr>
+        <w:pStyle w:val="ListParagraph"/>
+        <w:numPr>
+          <w:ilvl w:val="0"/>
+          <w:numId w:val="1"/>
+        </w:numPr>
+        <w:rPr>
+          <w:rFonts w:cstheme="minorHAnsi"/>
+          <w:color w:val="000000"/>
+          <w:shd w:val="clear" w:color="auto" w:fill="FFFFFF"/>
+        </w:rPr>
+      </w:pPr>
+      <w:r>
+        <w:rPr>
+          <w:rFonts w:cstheme="minorHAnsi"/>
+          <w:color w:val="000000"/>
+          <w:shd w:val="clear" w:color="auto" w:fill="FFFFFF"/>
+        </w:rPr>
+        <w:t>Categories is where to find all peripherals. Or just click it and pin the type of pin we want – very cool</w:t>
+      </w:r>
+    </w:p>
+    <w:p>
+      <w:pPr>
+        <w:pStyle w:val="ListParagraph"/>
+        <w:numPr>
+          <w:ilvl w:val="0"/>
+          <w:numId w:val="1"/>
+        </w:numPr>
+        <w:rPr>
+          <w:rFonts w:cstheme="minorHAnsi"/>
+          <w:color w:val="000000"/>
+          <w:shd w:val="clear" w:color="auto" w:fill="FFFFFF"/>
+        </w:rPr>
+      </w:pPr>
+      <w:r>
+        <w:rPr>
+          <w:rFonts w:cstheme="minorHAnsi"/>
+          <w:color w:val="000000"/>
+          <w:shd w:val="clear" w:color="auto" w:fill="FFFFFF"/>
+        </w:rPr>
+        <w:t>Clock view? – might have to set these</w:t>
+      </w:r>
+    </w:p>
+    <w:p>
+      <w:pPr>
+        <w:pStyle w:val="ListParagraph"/>
+        <w:numPr>
+          <w:ilvl w:val="0"/>
+          <w:numId w:val="1"/>
+        </w:numPr>
+        <w:rPr>
+          <w:rFonts w:cstheme="minorHAnsi"/>
+          <w:color w:val="000000"/>
+          <w:shd w:val="clear" w:color="auto" w:fill="FFFFFF"/>
+        </w:rPr>
+      </w:pPr>
+      <w:r>
+        <w:rPr>
+          <w:rFonts w:cstheme="minorHAnsi"/>
+          <w:color w:val="000000"/>
+          <w:shd w:val="clear" w:color="auto" w:fill="FFFFFF"/>
+        </w:rPr>
+        <w:t>Current draw calculator in tools which is nice</w:t>
+      </w:r>
+    </w:p>
+    <w:p>
+      <w:pPr>
+        <w:pStyle w:val="ListParagraph"/>
+        <w:numPr>
+          <w:ilvl w:val="0"/>
+          <w:numId w:val="1"/>
+        </w:numPr>
+        <w:rPr>
+          <w:rFonts w:cstheme="minorHAnsi"/>
+          <w:color w:val="000000"/>
+          <w:shd w:val="clear" w:color="auto" w:fill="FFFFFF"/>
+        </w:rPr>
+      </w:pPr>
+      <w:r>
+        <w:rPr>
+          <w:rFonts w:cstheme="minorHAnsi"/>
+          <w:color w:val="000000"/>
+          <w:shd w:val="clear" w:color="auto" w:fill="FFFFFF"/>
+        </w:rPr>
+        <w:t>File Save prompts generating code</w:t>
+      </w:r>
+    </w:p>
+    <w:p>
+      <w:pPr>
+        <w:pStyle w:val="ListParagraph"/>
+        <w:numPr>
+          <w:ilvl w:val="0"/>
+          <w:numId w:val="1"/>
+        </w:numPr>
+        <w:rPr>
+          <w:rFonts w:cstheme="minorHAnsi"/>
+          <w:color w:val="000000"/>
+          <w:shd w:val="clear" w:color="auto" w:fill="FFFFFF"/>
+        </w:rPr>
+      </w:pPr>
+      <w:r>
+        <w:rPr>
+          <w:rFonts w:cstheme="minorHAnsi"/>
+          <w:color w:val="000000"/>
+          <w:shd w:val="clear" w:color="auto" w:fill="FFFFFF"/>
+        </w:rPr>
+        <w:t>Have main file like the Eclipse stuff</w:t>
+      </w:r>
+    </w:p>
+    <w:p>
+      <w:pPr>
+        <w:pStyle w:val="ListParagraph"/>
+        <w:numPr>
+          <w:ilvl w:val="0"/>
+          <w:numId w:val="1"/>
+        </w:numPr>
+        <w:rPr>
+          <w:rFonts w:cstheme="minorHAnsi"/>
+          <w:color w:val="000000"/>
+          <w:shd w:val="clear" w:color="auto" w:fill="FFFFFF"/>
+        </w:rPr>
+      </w:pPr>
+      <w:r>
+        <w:rPr>
+          <w:rFonts w:cstheme="minorHAnsi"/>
+          <w:color w:val="000000"/>
+          <w:shd w:val="clear" w:color="auto" w:fill="FFFFFF"/>
+        </w:rPr>
+        <w:t>Super loop – The graphical interface generates all the code for us nicely.</w:t>
+      </w:r>
+    </w:p>
+    <w:p>
+      <w:pPr>
+        <w:pStyle w:val="ListParagraph"/>
+        <w:numPr>
+          <w:ilvl w:val="0"/>
+          <w:numId w:val="1"/>
+        </w:numPr>
+        <w:rPr>
+          <w:rFonts w:cstheme="minorHAnsi"/>
+          <w:color w:val="000000"/>
+          <w:shd w:val="clear" w:color="auto" w:fill="FFFFFF"/>
+        </w:rPr>
+      </w:pPr>
+      <w:r>
+        <w:rPr>
+          <w:rFonts w:cstheme="minorHAnsi"/>
+          <w:color w:val="000000"/>
+          <w:shd w:val="clear" w:color="auto" w:fill="FFFFFF"/>
+        </w:rPr>
+        <w:t xml:space="preserve">Has guard comments to stop </w:t>
+      </w:r>
+      <w:r>
+        <w:rPr>
+          <w:rFonts w:cstheme="minorHAnsi"/>
+          <w:color w:val="000000"/>
+          <w:shd w:val="clear" w:color="auto" w:fill="FFFFFF"/>
+        </w:rPr>
+        <w:t>your</w:t>
+      </w:r>
+      <w:r>
+        <w:rPr>
+          <w:rFonts w:cstheme="minorHAnsi"/>
+          <w:color w:val="000000"/>
+          <w:shd w:val="clear" w:color="auto" w:fill="FFFFFF"/>
+        </w:rPr>
+        <w:t xml:space="preserve"> code from being deleted (USER CODE END WHILE)</w:t>
+      </w:r>
+    </w:p>
+    <w:p>
+      <w:pPr>
+        <w:pStyle w:val="ListParagraph"/>
+        <w:numPr>
+          <w:ilvl w:val="0"/>
+          <w:numId w:val="1"/>
+        </w:numPr>
+        <w:rPr>
+          <w:rFonts w:cstheme="minorHAnsi"/>
+          <w:color w:val="000000"/>
+          <w:shd w:val="clear" w:color="auto" w:fill="FFFFFF"/>
+        </w:rPr>
+      </w:pPr>
+      <w:r>
+        <w:rPr>
+          <w:rFonts w:cstheme="minorHAnsi"/>
+          <w:color w:val="000000"/>
+          <w:shd w:val="clear" w:color="auto" w:fill="FFFFFF"/>
+        </w:rPr>
+        <w:t>MUST HAVE CODE BETWEEN THESE OR IT WILL GET DELETED</w:t>
+      </w:r>
+    </w:p>
+    <w:p>
+      <w:pPr>
+        <w:pStyle w:val="ListParagraph"/>
+        <w:numPr>
+          <w:ilvl w:val="0"/>
+          <w:numId w:val="1"/>
+        </w:numPr>
+        <w:rPr>
+          <w:rFonts w:cstheme="minorHAnsi"/>
+          <w:color w:val="000000"/>
+          <w:shd w:val="clear" w:color="auto" w:fill="FFFFFF"/>
+        </w:rPr>
+      </w:pPr>
+      <w:r>
+        <w:rPr>
+          <w:rFonts w:cstheme="minorHAnsi"/>
+          <w:color w:val="000000"/>
+          <w:shd w:val="clear" w:color="auto" w:fill="FFFFFF"/>
+        </w:rPr>
+        <w:t>Gnu tools library</w:t>
+      </w:r>
+    </w:p>
+    <w:p>
+      <w:pPr>
+        <w:pStyle w:val="ListParagraph"/>
+        <w:numPr>
+          <w:ilvl w:val="0"/>
+          <w:numId w:val="1"/>
+        </w:numPr>
+        <w:rPr>
+          <w:rFonts w:cstheme="minorHAnsi"/>
+          <w:color w:val="000000"/>
+          <w:shd w:val="clear" w:color="auto" w:fill="FFFFFF"/>
+        </w:rPr>
+      </w:pPr>
+      <w:r>
+        <w:rPr>
+          <w:rFonts w:cstheme="minorHAnsi"/>
+          <w:color w:val="000000"/>
+          <w:shd w:val="clear" w:color="auto" w:fill="FFFFFF"/>
+        </w:rPr>
+        <w:t>What libraries do we need? – website</w:t>
+      </w:r>
+    </w:p>
+    <w:p>
+      <w:pPr>
+        <w:pStyle w:val="ListParagraph"/>
+        <w:numPr>
+          <w:ilvl w:val="0"/>
+          <w:numId w:val="1"/>
+        </w:numPr>
+        <w:rPr>
+          <w:rFonts w:cstheme="minorHAnsi"/>
+          <w:color w:val="000000"/>
+          <w:shd w:val="clear" w:color="auto" w:fill="FFFFFF"/>
+        </w:rPr>
+      </w:pPr>
+      <w:r>
+        <w:rPr>
+          <w:rFonts w:cstheme="minorHAnsi"/>
+          <w:color w:val="000000"/>
+          <w:shd w:val="clear" w:color="auto" w:fill="FFFFFF"/>
+        </w:rPr>
+        <w:t>Stm32XX Hal – Peripherals used in order (toggle pin</w:t>
+      </w:r>
+      <w:r>
+        <w:rPr>
+          <w:rFonts w:cstheme="minorHAnsi"/>
+          <w:color w:val="000000"/>
+          <w:shd w:val="clear" w:color="auto" w:fill="FFFFFF"/>
+        </w:rPr>
+        <w:t>)</w:t>
+      </w:r>
+    </w:p>
+    <w:p>
+      <w:pPr>
+        <w:pStyle w:val="ListParagraph"/>
+        <w:numPr>
+          <w:ilvl w:val="0"/>
+          <w:numId w:val="1"/>
+        </w:numPr>
+        <w:rPr>
+          <w:rFonts w:cstheme="minorHAnsi"/>
+          <w:color w:val="000000"/>
+          <w:shd w:val="clear" w:color="auto" w:fill="FFFFFF"/>
+        </w:rPr>
+      </w:pPr>
+      <w:r>
+        <w:rPr>
+          <w:rFonts w:cstheme="minorHAnsi"/>
+          <w:color w:val="000000"/>
+          <w:shd w:val="clear" w:color="auto" w:fill="FFFFFF"/>
+        </w:rPr>
+        <w:t>All the functions on the documentation</w:t>
+      </w:r>
+    </w:p>
+    <w:p>
+      <w:pPr>
+        <w:pStyle w:val="ListParagraph"/>
+        <w:numPr>
+          <w:ilvl w:val="0"/>
+          <w:numId w:val="1"/>
+        </w:numPr>
+        <w:rPr>
+          <w:rFonts w:cstheme="minorHAnsi"/>
+          <w:color w:val="000000"/>
+          <w:shd w:val="clear" w:color="auto" w:fill="FFFFFF"/>
+        </w:rPr>
+      </w:pPr>
+      <w:r>
+        <w:rPr>
+          <w:rFonts w:cstheme="minorHAnsi"/>
+          <w:color w:val="000000"/>
+          <w:shd w:val="clear" w:color="auto" w:fill="FFFFFF"/>
+        </w:rPr>
+        <w:t>Has step through debugging and a whole bunch of stuff – break points and etc</w:t>
+      </w:r>
+    </w:p>
+    <w:p>
+      <w:pPr>
+        <w:pStyle w:val="ListParagraph"/>
+        <w:numPr>
+          <w:ilvl w:val="0"/>
+          <w:numId w:val="1"/>
+        </w:numPr>
+        <w:rPr>
+          <w:rFonts w:cstheme="minorHAnsi"/>
+          <w:color w:val="000000"/>
+          <w:shd w:val="clear" w:color="auto" w:fill="FFFFFF"/>
+        </w:rPr>
+      </w:pPr>
+      <w:r>
+        <w:rPr>
+          <w:rFonts w:cstheme="minorHAnsi"/>
+          <w:color w:val="000000"/>
+          <w:shd w:val="clear" w:color="auto" w:fill="FFFFFF"/>
+        </w:rPr>
+        <w:t>Very similar to the CCS</w:t>
+      </w:r>
+    </w:p>
+    <w:p>
+      <w:pPr>
+        <w:rPr>
+          <w:rFonts w:cstheme="minorHAnsi"/>
+          <w:color w:val="000000"/>
+          <w:shd w:val="clear" w:color="auto" w:fill="FFFFFF"/>
+        </w:rPr>
+      </w:pPr>
+      <w:r>
+        <w:rPr>
+          <w:rFonts w:cstheme="minorHAnsi"/>
+          <w:color w:val="000000"/>
+          <w:shd w:val="clear" w:color="auto" w:fill="FFFFFF"/>
+        </w:rPr>
+        <w:t xml:space="preserve">Do the practise projects from the website when get a cord for it to work!!! </w:t>
+      </w:r>
+      <w:proofErr w:type="gramStart"/>
+      <w:r>
+        <w:rPr>
+          <w:rFonts w:cstheme="minorHAnsi"/>
+          <w:color w:val="000000"/>
+          <w:shd w:val="clear" w:color="auto" w:fill="FFFFFF"/>
+        </w:rPr>
+        <w:t>So</w:t>
+      </w:r>
+      <w:proofErr w:type="gramEnd"/>
+      <w:r>
+        <w:rPr>
+          <w:rFonts w:cstheme="minorHAnsi"/>
+          <w:color w:val="000000"/>
+          <w:shd w:val="clear" w:color="auto" w:fill="FFFFFF"/>
+        </w:rPr>
+        <w:t xml:space="preserve"> we can have some knowledge of how to get it working</w:t>
+      </w:r>
+    </w:p>
+    <w:p>
+      <w:pPr>
+        <w:rPr>
+          <w:rFonts w:cstheme="minorHAnsi"/>
+          <w:color w:val="000000"/>
+          <w:shd w:val="clear" w:color="auto" w:fill="FFFFFF"/>
+        </w:rPr>
+      </w:pPr>
+      <w:r>
+        <w:rPr>
+          <w:rFonts w:cstheme="minorHAnsi"/>
+          <w:color w:val="000000"/>
+          <w:shd w:val="clear" w:color="auto" w:fill="FFFFFF"/>
+        </w:rPr>
+        <w:t> </w:t>
+      </w:r>
+      <w:hyperlink r:id="rId12" w:history="1">
+        <w:r>
+          <w:rPr>
+            <w:rStyle w:val="Hyperlink"/>
+            <w:rFonts w:cstheme="minorHAnsi"/>
+            <w:shd w:val="clear" w:color="auto" w:fill="FFFFFF"/>
+          </w:rPr>
+          <w:t>https://www.youtube.com/watch?v=hyZS2p1tW-g</w:t>
+        </w:r>
+      </w:hyperlink>
+      <w:r>
+        <w:rPr>
+          <w:rFonts w:cstheme="minorHAnsi"/>
+          <w:color w:val="000000"/>
+          <w:shd w:val="clear" w:color="auto" w:fill="FFFFFF"/>
+        </w:rPr>
+        <w:t xml:space="preserve"> – Help</w:t>
+      </w:r>
+    </w:p>
+    <w:p>
+      <w:pPr>
+        <w:pStyle w:val="Heading1"/>
+      </w:pPr>
+      <w:r>
         <w:lastRenderedPageBreak/>
-        <w:t>SOFTWARE</w:t>
-      </w:r>
-    </w:p>
-    <w:p>
-      <w:pPr>
-        <w:rPr>
-          <w:rFonts w:cstheme="minorHAnsi"/>
-          <w:sz w:val="18"/>
-          <w:szCs w:val="18"/>
-        </w:rPr>
-      </w:pPr>
-      <w:r>
-        <w:rPr>
-          <w:rFonts w:cstheme="minorHAnsi"/>
-          <w:color w:val="000000"/>
-          <w:shd w:val="clear" w:color="auto" w:fill="FFFFFF"/>
-        </w:rPr>
-        <w:t> </w:t>
-      </w:r>
-    </w:p>
+        <w:t>Comm Systems</w:t>
+      </w:r>
+    </w:p>
+    <w:p>
+      <w:pPr>
+        <w:pStyle w:val="Heading2"/>
+      </w:pPr>
+      <w:r>
+        <w:t>UART</w:t>
+      </w:r>
+      <w:r>
+        <w:t xml:space="preserve"> - </w:t>
+      </w:r>
+      <w:r>
+        <w:rPr>
+          <w:color w:val="auto"/>
+          <w:sz w:val="22"/>
+          <w:szCs w:val="22"/>
+        </w:rPr>
+        <w:t>https://www.circuitbasics.com/basics-uart-communication/</w:t>
+      </w:r>
+    </w:p>
+    <w:p>
+      <w:pPr>
+        <w:pStyle w:val="ListParagraph"/>
+        <w:numPr>
+          <w:ilvl w:val="0"/>
+          <w:numId w:val="1"/>
+        </w:numPr>
+      </w:pPr>
+      <w:r>
+        <w:rPr>
+          <w:noProof/>
+        </w:rPr>
+        <w:drawing>
+          <wp:anchor distT="0" distB="0" distL="114300" distR="114300" simplePos="0" relativeHeight="251660288" behindDoc="0" locked="0" layoutInCell="1" allowOverlap="1" wp14:anchorId="2B44057E" wp14:editId="581A3C14">
+            <wp:simplePos x="0" y="0"/>
+            <wp:positionH relativeFrom="column">
+              <wp:posOffset>1089279</wp:posOffset>
+            </wp:positionH>
+            <wp:positionV relativeFrom="paragraph">
+              <wp:posOffset>205333</wp:posOffset>
+            </wp:positionV>
+            <wp:extent cx="3401060" cy="1488440"/>
+            <wp:effectExtent l="0" t="0" r="8890" b="0"/>
+            <wp:wrapSquare wrapText="bothSides"/>
+            <wp:docPr id="3" name="Picture 3"/>
+            <wp:cNvGraphicFramePr>
+              <a:graphicFrameLocks xmlns:a="http://schemas.openxmlformats.org/drawingml/2006/main" noChangeAspect="1"/>
+            </wp:cNvGraphicFramePr>
+            <a:graphic xmlns:a="http://schemas.openxmlformats.org/drawingml/2006/main">
+              <a:graphicData uri="http://schemas.openxmlformats.org/drawingml/2006/picture">
+                <pic:pic xmlns:pic="http://schemas.openxmlformats.org/drawingml/2006/picture">
+                  <pic:nvPicPr>
+                    <pic:cNvPr id="1" name=""/>
+                    <pic:cNvPicPr/>
+                  </pic:nvPicPr>
+                  <pic:blipFill>
+                    <a:blip r:embed="rId13" cstate="print">
+                      <a:extLst>
+                        <a:ext uri="{28A0092B-C50C-407E-A947-70E740481C1C}">
+                          <a14:useLocalDpi xmlns:a14="http://schemas.microsoft.com/office/drawing/2010/main" val="0"/>
+                        </a:ext>
+                      </a:extLst>
+                    </a:blip>
+                    <a:stretch>
+                      <a:fillRect/>
+                    </a:stretch>
+                  </pic:blipFill>
+                  <pic:spPr>
+                    <a:xfrm>
+                      <a:off x="0" y="0"/>
+                      <a:ext cx="3401060" cy="1488440"/>
+                    </a:xfrm>
+                    <a:prstGeom prst="rect">
+                      <a:avLst/>
+                    </a:prstGeom>
+                  </pic:spPr>
+                </pic:pic>
+              </a:graphicData>
+            </a:graphic>
+            <wp14:sizeRelH relativeFrom="margin">
+              <wp14:pctWidth>0</wp14:pctWidth>
+            </wp14:sizeRelH>
+            <wp14:sizeRelV relativeFrom="margin">
+              <wp14:pctHeight>0</wp14:pctHeight>
+            </wp14:sizeRelV>
+          </wp:anchor>
+        </w:drawing>
+      </w:r>
+      <w:r>
+        <w:t xml:space="preserve">Communicates all through TX and RX - </w:t>
+      </w:r>
+      <w:r>
+        <w:t>Universal Asynchronous Receiver/Transmitter</w:t>
+      </w:r>
+    </w:p>
+    <w:p/>
+    <w:p/>
+    <w:p/>
+    <w:p/>
+    <w:p/>
+    <w:p>
+      <w:pPr>
+        <w:pStyle w:val="ListParagraph"/>
+        <w:numPr>
+          <w:ilvl w:val="0"/>
+          <w:numId w:val="1"/>
+        </w:numPr>
+      </w:pPr>
+      <w:r>
+        <w:t>Converts parallel data from a controlling device like MCU to serial form (serial = 1 bit at a time) then is converted back by the other controller to be used</w:t>
+      </w:r>
+    </w:p>
+    <w:p>
+      <w:pPr>
+        <w:pStyle w:val="ListParagraph"/>
+        <w:numPr>
+          <w:ilvl w:val="0"/>
+          <w:numId w:val="1"/>
+        </w:numPr>
+      </w:pPr>
+      <w:r>
+        <w:t>Only</w:t>
+      </w:r>
+      <w:r>
+        <w:t xml:space="preserve"> 2 wires needed </w:t>
+      </w:r>
+    </w:p>
+    <w:p>
+      <w:pPr>
+        <w:pStyle w:val="ListParagraph"/>
+        <w:numPr>
+          <w:ilvl w:val="0"/>
+          <w:numId w:val="1"/>
+        </w:numPr>
+      </w:pPr>
+      <w:r>
+        <w:t xml:space="preserve">Asynchronously so no clock is needed. It adds a stop and start bit to say when the packets stop and end. </w:t>
+      </w:r>
+    </w:p>
+    <w:p>
+      <w:pPr>
+        <w:pStyle w:val="ListParagraph"/>
+        <w:numPr>
+          <w:ilvl w:val="0"/>
+          <w:numId w:val="1"/>
+        </w:numPr>
+      </w:pPr>
+      <w:r>
+        <w:t>Reads at the Baud rate (speed of data transfer in bits per second) both must operate at the same baud rate or else you will becorrupt data (10% off or will be wrong approximately)</w:t>
+      </w:r>
+    </w:p>
+    <w:p>
+      <w:pPr>
+        <w:pStyle w:val="ListParagraph"/>
+        <w:numPr>
+          <w:ilvl w:val="0"/>
+          <w:numId w:val="1"/>
+        </w:numPr>
+      </w:pPr>
+      <w:r>
+        <w:rPr>
+          <w:noProof/>
+        </w:rPr>
+        <w:drawing>
+          <wp:anchor distT="0" distB="0" distL="114300" distR="114300" simplePos="0" relativeHeight="251661312" behindDoc="0" locked="0" layoutInCell="1" allowOverlap="1" wp14:anchorId="11F38BC4" wp14:editId="0981E185">
+            <wp:simplePos x="0" y="0"/>
+            <wp:positionH relativeFrom="margin">
+              <wp:posOffset>1844371</wp:posOffset>
+            </wp:positionH>
+            <wp:positionV relativeFrom="paragraph">
+              <wp:posOffset>289103</wp:posOffset>
+            </wp:positionV>
+            <wp:extent cx="2047875" cy="850265"/>
+            <wp:effectExtent l="0" t="0" r="9525" b="6985"/>
+            <wp:wrapSquare wrapText="bothSides"/>
+            <wp:docPr id="4" name="Picture 4"/>
+            <wp:cNvGraphicFramePr>
+              <a:graphicFrameLocks xmlns:a="http://schemas.openxmlformats.org/drawingml/2006/main" noChangeAspect="1"/>
+            </wp:cNvGraphicFramePr>
+            <a:graphic xmlns:a="http://schemas.openxmlformats.org/drawingml/2006/main">
+              <a:graphicData uri="http://schemas.openxmlformats.org/drawingml/2006/picture">
+                <pic:pic xmlns:pic="http://schemas.openxmlformats.org/drawingml/2006/picture">
+                  <pic:nvPicPr>
+                    <pic:cNvPr id="1" name=""/>
+                    <pic:cNvPicPr/>
+                  </pic:nvPicPr>
+                  <pic:blipFill>
+                    <a:blip r:embed="rId14" cstate="print">
+                      <a:extLst>
+                        <a:ext uri="{28A0092B-C50C-407E-A947-70E740481C1C}">
+                          <a14:useLocalDpi xmlns:a14="http://schemas.microsoft.com/office/drawing/2010/main" val="0"/>
+                        </a:ext>
+                      </a:extLst>
+                    </a:blip>
+                    <a:stretch>
+                      <a:fillRect/>
+                    </a:stretch>
+                  </pic:blipFill>
+                  <pic:spPr>
+                    <a:xfrm>
+                      <a:off x="0" y="0"/>
+                      <a:ext cx="2047875" cy="850265"/>
+                    </a:xfrm>
+                    <a:prstGeom prst="rect">
+                      <a:avLst/>
+                    </a:prstGeom>
+                  </pic:spPr>
+                </pic:pic>
+              </a:graphicData>
+            </a:graphic>
+            <wp14:sizeRelH relativeFrom="margin">
+              <wp14:pctWidth>0</wp14:pctWidth>
+            </wp14:sizeRelH>
+            <wp14:sizeRelV relativeFrom="margin">
+              <wp14:pctHeight>0</wp14:pctHeight>
+            </wp14:sizeRelV>
+          </wp:anchor>
+        </w:drawing>
+      </w:r>
+      <w:r>
+        <w:t>Gets the data adds stop start and parity bit then sends it serially through the channel as a packet</w:t>
+      </w:r>
+    </w:p>
+    <w:p/>
+    <w:p>
+      <w:r>
+        <w:rPr>
+          <w:noProof/>
+        </w:rPr>
+        <w:drawing>
+          <wp:anchor distT="0" distB="0" distL="114300" distR="114300" simplePos="0" relativeHeight="251662336" behindDoc="0" locked="0" layoutInCell="1" allowOverlap="1" wp14:anchorId="35AE3464" wp14:editId="37142F64">
+            <wp:simplePos x="0" y="0"/>
+            <wp:positionH relativeFrom="margin">
+              <wp:posOffset>-315163</wp:posOffset>
+            </wp:positionH>
+            <wp:positionV relativeFrom="paragraph">
+              <wp:posOffset>347751</wp:posOffset>
+            </wp:positionV>
+            <wp:extent cx="1856105" cy="1644650"/>
+            <wp:effectExtent l="0" t="0" r="0" b="0"/>
+            <wp:wrapSquare wrapText="bothSides"/>
+            <wp:docPr id="5" name="Picture 5"/>
+            <wp:cNvGraphicFramePr>
+              <a:graphicFrameLocks xmlns:a="http://schemas.openxmlformats.org/drawingml/2006/main" noChangeAspect="1"/>
+            </wp:cNvGraphicFramePr>
+            <a:graphic xmlns:a="http://schemas.openxmlformats.org/drawingml/2006/main">
+              <a:graphicData uri="http://schemas.openxmlformats.org/drawingml/2006/picture">
+                <pic:pic xmlns:pic="http://schemas.openxmlformats.org/drawingml/2006/picture">
+                  <pic:nvPicPr>
+                    <pic:cNvPr id="1" name=""/>
+                    <pic:cNvPicPr/>
+                  </pic:nvPicPr>
+                  <pic:blipFill>
+                    <a:blip r:embed="rId15">
+                      <a:extLst>
+                        <a:ext uri="{28A0092B-C50C-407E-A947-70E740481C1C}">
+                          <a14:useLocalDpi xmlns:a14="http://schemas.microsoft.com/office/drawing/2010/main" val="0"/>
+                        </a:ext>
+                      </a:extLst>
+                    </a:blip>
+                    <a:stretch>
+                      <a:fillRect/>
+                    </a:stretch>
+                  </pic:blipFill>
+                  <pic:spPr>
+                    <a:xfrm>
+                      <a:off x="0" y="0"/>
+                      <a:ext cx="1856105" cy="1644650"/>
+                    </a:xfrm>
+                    <a:prstGeom prst="rect">
+                      <a:avLst/>
+                    </a:prstGeom>
+                  </pic:spPr>
+                </pic:pic>
+              </a:graphicData>
+            </a:graphic>
+            <wp14:sizeRelH relativeFrom="margin">
+              <wp14:pctWidth>0</wp14:pctWidth>
+            </wp14:sizeRelH>
+            <wp14:sizeRelV relativeFrom="margin">
+              <wp14:pctHeight>0</wp14:pctHeight>
+            </wp14:sizeRelV>
+          </wp:anchor>
+        </w:drawing>
+      </w:r>
+    </w:p>
+    <w:p>
+      <w:r>
+        <w:rPr>
+          <w:noProof/>
+        </w:rPr>
+        <w:drawing>
+          <wp:anchor distT="0" distB="0" distL="114300" distR="114300" simplePos="0" relativeHeight="251664384" behindDoc="0" locked="0" layoutInCell="1" allowOverlap="1" wp14:anchorId="1CD01925" wp14:editId="02ABA7E5">
+            <wp:simplePos x="0" y="0"/>
+            <wp:positionH relativeFrom="page">
+              <wp:posOffset>5024704</wp:posOffset>
+            </wp:positionH>
+            <wp:positionV relativeFrom="paragraph">
+              <wp:posOffset>217398</wp:posOffset>
+            </wp:positionV>
+            <wp:extent cx="2384425" cy="1156970"/>
+            <wp:effectExtent l="0" t="0" r="0" b="5080"/>
+            <wp:wrapSquare wrapText="bothSides"/>
+            <wp:docPr id="7" name="Picture 7"/>
+            <wp:cNvGraphicFramePr>
+              <a:graphicFrameLocks xmlns:a="http://schemas.openxmlformats.org/drawingml/2006/main" noChangeAspect="1"/>
+            </wp:cNvGraphicFramePr>
+            <a:graphic xmlns:a="http://schemas.openxmlformats.org/drawingml/2006/main">
+              <a:graphicData uri="http://schemas.openxmlformats.org/drawingml/2006/picture">
+                <pic:pic xmlns:pic="http://schemas.openxmlformats.org/drawingml/2006/picture">
+                  <pic:nvPicPr>
+                    <pic:cNvPr id="1" name=""/>
+                    <pic:cNvPicPr/>
+                  </pic:nvPicPr>
+                  <pic:blipFill>
+                    <a:blip r:embed="rId16" cstate="print">
+                      <a:extLst>
+                        <a:ext uri="{28A0092B-C50C-407E-A947-70E740481C1C}">
+                          <a14:useLocalDpi xmlns:a14="http://schemas.microsoft.com/office/drawing/2010/main" val="0"/>
+                        </a:ext>
+                      </a:extLst>
+                    </a:blip>
+                    <a:stretch>
+                      <a:fillRect/>
+                    </a:stretch>
+                  </pic:blipFill>
+                  <pic:spPr>
+                    <a:xfrm>
+                      <a:off x="0" y="0"/>
+                      <a:ext cx="2384425" cy="1156970"/>
+                    </a:xfrm>
+                    <a:prstGeom prst="rect">
+                      <a:avLst/>
+                    </a:prstGeom>
+                  </pic:spPr>
+                </pic:pic>
+              </a:graphicData>
+            </a:graphic>
+            <wp14:sizeRelH relativeFrom="margin">
+              <wp14:pctWidth>0</wp14:pctWidth>
+            </wp14:sizeRelH>
+            <wp14:sizeRelV relativeFrom="margin">
+              <wp14:pctHeight>0</wp14:pctHeight>
+            </wp14:sizeRelV>
+          </wp:anchor>
+        </w:drawing>
+      </w:r>
+      <w:r>
+        <w:rPr>
+          <w:noProof/>
+        </w:rPr>
+        <w:drawing>
+          <wp:anchor distT="0" distB="0" distL="114300" distR="114300" simplePos="0" relativeHeight="251663360" behindDoc="0" locked="0" layoutInCell="1" allowOverlap="1" wp14:anchorId="3AF8C098" wp14:editId="4BF225E5">
+            <wp:simplePos x="0" y="0"/>
+            <wp:positionH relativeFrom="margin">
+              <wp:align>center</wp:align>
+            </wp:positionH>
+            <wp:positionV relativeFrom="paragraph">
+              <wp:posOffset>250368</wp:posOffset>
+            </wp:positionV>
+            <wp:extent cx="2385695" cy="1297940"/>
+            <wp:effectExtent l="0" t="0" r="0" b="0"/>
+            <wp:wrapSquare wrapText="bothSides"/>
+            <wp:docPr id="6" name="Picture 6"/>
+            <wp:cNvGraphicFramePr>
+              <a:graphicFrameLocks xmlns:a="http://schemas.openxmlformats.org/drawingml/2006/main" noChangeAspect="1"/>
+            </wp:cNvGraphicFramePr>
+            <a:graphic xmlns:a="http://schemas.openxmlformats.org/drawingml/2006/main">
+              <a:graphicData uri="http://schemas.openxmlformats.org/drawingml/2006/picture">
+                <pic:pic xmlns:pic="http://schemas.openxmlformats.org/drawingml/2006/picture">
+                  <pic:nvPicPr>
+                    <pic:cNvPr id="1" name=""/>
+                    <pic:cNvPicPr/>
+                  </pic:nvPicPr>
+                  <pic:blipFill>
+                    <a:blip r:embed="rId17">
+                      <a:extLst>
+                        <a:ext uri="{28A0092B-C50C-407E-A947-70E740481C1C}">
+                          <a14:useLocalDpi xmlns:a14="http://schemas.microsoft.com/office/drawing/2010/main" val="0"/>
+                        </a:ext>
+                      </a:extLst>
+                    </a:blip>
+                    <a:stretch>
+                      <a:fillRect/>
+                    </a:stretch>
+                  </pic:blipFill>
+                  <pic:spPr>
+                    <a:xfrm>
+                      <a:off x="0" y="0"/>
+                      <a:ext cx="2385695" cy="1297940"/>
+                    </a:xfrm>
+                    <a:prstGeom prst="rect">
+                      <a:avLst/>
+                    </a:prstGeom>
+                  </pic:spPr>
+                </pic:pic>
+              </a:graphicData>
+            </a:graphic>
+            <wp14:sizeRelH relativeFrom="margin">
+              <wp14:pctWidth>0</wp14:pctWidth>
+            </wp14:sizeRelH>
+            <wp14:sizeRelV relativeFrom="margin">
+              <wp14:pctHeight>0</wp14:pctHeight>
+            </wp14:sizeRelV>
+          </wp:anchor>
+        </w:drawing>
+      </w:r>
+      <w:r>
+        <w:rPr>
+          <w:noProof/>
+        </w:rPr>
+        <w:t xml:space="preserve">  </w:t>
+      </w:r>
+    </w:p>
+    <w:p/>
+    <w:p/>
+    <w:p>
+      <w:r>
+        <w:t>Pretty fool proof.</w:t>
+      </w:r>
+    </w:p>
+    <w:p>
+      <w:r>
+        <w:t>Advantages:</w:t>
+      </w:r>
+    </w:p>
+    <w:p>
+      <w:pPr>
+        <w:pStyle w:val="ListParagraph"/>
+        <w:numPr>
+          <w:ilvl w:val="0"/>
+          <w:numId w:val="1"/>
+        </w:numPr>
+      </w:pPr>
+      <w:r>
+        <w:t>2 Wires, No clock, Parity but for errors?</w:t>
+      </w:r>
+    </w:p>
+    <w:p>
+      <w:r>
+        <w:t>Disa</w:t>
+      </w:r>
+      <w:r>
+        <w:t>dvantages</w:t>
+      </w:r>
+      <w:r>
+        <w:t>:</w:t>
+      </w:r>
+    </w:p>
+    <w:p>
+      <w:pPr>
+        <w:pStyle w:val="ListParagraph"/>
+        <w:numPr>
+          <w:ilvl w:val="0"/>
+          <w:numId w:val="1"/>
+        </w:numPr>
+      </w:pPr>
+      <w:r>
+        <w:t>Limited to 9bits, no slave or master systems, baud rates must be close.</w:t>
+      </w:r>
+    </w:p>
+    <w:p>
+      <w:pPr>
+        <w:rPr>
+          <w:rFonts w:asciiTheme="majorHAnsi" w:eastAsiaTheme="majorEastAsia" w:hAnsiTheme="majorHAnsi" w:cstheme="majorBidi"/>
+          <w:color w:val="2F5496" w:themeColor="accent1" w:themeShade="BF"/>
+          <w:sz w:val="26"/>
+          <w:szCs w:val="26"/>
+        </w:rPr>
+      </w:pPr>
+      <w:r>
+        <w:br w:type="page"/>
+      </w:r>
+    </w:p>
+    <w:p>
+      <w:pPr>
+        <w:pStyle w:val="Heading2"/>
+      </w:pPr>
+      <w:r>
+        <w:lastRenderedPageBreak/>
+        <w:t>CANBUS</w:t>
+      </w:r>
+    </w:p>
+    <w:p/>
     <w:sectPr>
       <w:pgSz w:w="11906" w:h="16838"/>
       <w:pgMar w:top="1440" w:right="1440" w:bottom="1440" w:left="1440" w:header="708" w:footer="708" w:gutter="0"/>
@@ -1512,6 +2713,7 @@
     <w:lsdException w:name="HTML Sample" w:semiHidden="1" w:unhideWhenUsed="1"/>
     <w:lsdException w:name="HTML Typewriter" w:semiHidden="1" w:unhideWhenUsed="1"/>
     <w:lsdException w:name="HTML Variable" w:semiHidden="1" w:unhideWhenUsed="1"/>
+    <w:lsdException w:name="Normal Table" w:semiHidden="1" w:unhideWhenUsed="1"/>
     <w:lsdException w:name="annotation subject" w:semiHidden="1" w:unhideWhenUsed="1"/>
     <w:lsdException w:name="No List" w:semiHidden="1" w:unhideWhenUsed="1"/>
     <w:lsdException w:name="Outline List 1" w:semiHidden="1" w:unhideWhenUsed="1"/>
@@ -1558,8 +2760,10 @@
     <w:lsdException w:name="Table Subtle 2" w:semiHidden="1" w:unhideWhenUsed="1"/>
     <w:lsdException w:name="Table Web 1" w:semiHidden="1" w:unhideWhenUsed="1"/>
     <w:lsdException w:name="Table Web 2" w:semiHidden="1" w:unhideWhenUsed="1"/>
+    <w:lsdException w:name="Table Web 3" w:semiHidden="1" w:unhideWhenUsed="1"/>
     <w:lsdException w:name="Balloon Text" w:semiHidden="1" w:unhideWhenUsed="1"/>
     <w:lsdException w:name="Table Grid" w:uiPriority="39"/>
+    <w:lsdException w:name="Table Theme" w:semiHidden="1" w:unhideWhenUsed="1"/>
     <w:lsdException w:name="Placeholder Text" w:semiHidden="1"/>
     <w:lsdException w:name="No Spacing" w:uiPriority="1" w:qFormat="1"/>
     <w:lsdException w:name="Light Shading" w:uiPriority="60"/>
@@ -1785,10 +2989,52 @@
     <w:name w:val="Normal"/>
     <w:qFormat/>
   </w:style>
+  <w:style w:type="paragraph" w:styleId="Heading1">
+    <w:name w:val="heading 1"/>
+    <w:basedOn w:val="Normal"/>
+    <w:next w:val="Normal"/>
+    <w:link w:val="Heading1Char"/>
+    <w:uiPriority w:val="9"/>
+    <w:qFormat/>
+    <w:rsid w:val="004566EB"/>
+    <w:pPr>
+      <w:keepNext/>
+      <w:keepLines/>
+      <w:spacing w:before="240" w:after="0"/>
+      <w:outlineLvl w:val="0"/>
+    </w:pPr>
+    <w:rPr>
+      <w:rFonts w:asciiTheme="majorHAnsi" w:eastAsiaTheme="majorEastAsia" w:hAnsiTheme="majorHAnsi" w:cstheme="majorBidi"/>
+      <w:color w:val="2F5496" w:themeColor="accent1" w:themeShade="BF"/>
+      <w:sz w:val="32"/>
+      <w:szCs w:val="32"/>
+    </w:rPr>
+  </w:style>
+  <w:style w:type="paragraph" w:styleId="Heading2">
+    <w:name w:val="heading 2"/>
+    <w:basedOn w:val="Normal"/>
+    <w:next w:val="Normal"/>
+    <w:link w:val="Heading2Char"/>
+    <w:uiPriority w:val="9"/>
+    <w:unhideWhenUsed/>
+    <w:qFormat/>
+    <w:rsid w:val="004566EB"/>
+    <w:pPr>
+      <w:keepNext/>
+      <w:keepLines/>
+      <w:spacing w:before="40" w:after="0"/>
+      <w:outlineLvl w:val="1"/>
+    </w:pPr>
+    <w:rPr>
+      <w:rFonts w:asciiTheme="majorHAnsi" w:eastAsiaTheme="majorEastAsia" w:hAnsiTheme="majorHAnsi" w:cstheme="majorBidi"/>
+      <w:color w:val="2F5496" w:themeColor="accent1" w:themeShade="BF"/>
+      <w:sz w:val="26"/>
+      <w:szCs w:val="26"/>
+    </w:rPr>
+  </w:style>
   <w:style w:type="character" w:default="1" w:styleId="DefaultParagraphFont">
     <w:name w:val="Default Paragraph Font"/>
     <w:uiPriority w:val="1"/>
-    <w:semiHidden/>
     <w:unhideWhenUsed/>
   </w:style>
   <w:style w:type="table" w:default="1" w:styleId="TableNormal">
@@ -1844,6 +3090,66 @@
     <w:rPr>
       <w:color w:val="605E5C"/>
       <w:shd w:val="clear" w:color="auto" w:fill="E1DFDD"/>
+    </w:rPr>
+  </w:style>
+  <w:style w:type="character" w:customStyle="1" w:styleId="Heading2Char">
+    <w:name w:val="Heading 2 Char"/>
+    <w:basedOn w:val="DefaultParagraphFont"/>
+    <w:link w:val="Heading2"/>
+    <w:uiPriority w:val="9"/>
+    <w:rsid w:val="004566EB"/>
+    <w:rPr>
+      <w:rFonts w:asciiTheme="majorHAnsi" w:eastAsiaTheme="majorEastAsia" w:hAnsiTheme="majorHAnsi" w:cstheme="majorBidi"/>
+      <w:color w:val="2F5496" w:themeColor="accent1" w:themeShade="BF"/>
+      <w:sz w:val="26"/>
+      <w:szCs w:val="26"/>
+    </w:rPr>
+  </w:style>
+  <w:style w:type="character" w:customStyle="1" w:styleId="Heading1Char">
+    <w:name w:val="Heading 1 Char"/>
+    <w:basedOn w:val="DefaultParagraphFont"/>
+    <w:link w:val="Heading1"/>
+    <w:uiPriority w:val="9"/>
+    <w:rsid w:val="004566EB"/>
+    <w:rPr>
+      <w:rFonts w:asciiTheme="majorHAnsi" w:eastAsiaTheme="majorEastAsia" w:hAnsiTheme="majorHAnsi" w:cstheme="majorBidi"/>
+      <w:color w:val="2F5496" w:themeColor="accent1" w:themeShade="BF"/>
+      <w:sz w:val="32"/>
+      <w:szCs w:val="32"/>
+    </w:rPr>
+  </w:style>
+  <w:style w:type="paragraph" w:styleId="Title">
+    <w:name w:val="Title"/>
+    <w:basedOn w:val="Normal"/>
+    <w:next w:val="Normal"/>
+    <w:link w:val="TitleChar"/>
+    <w:uiPriority w:val="10"/>
+    <w:qFormat/>
+    <w:rsid w:val="004566EB"/>
+    <w:pPr>
+      <w:spacing w:after="0" w:line="240" w:lineRule="auto"/>
+      <w:contextualSpacing/>
+    </w:pPr>
+    <w:rPr>
+      <w:rFonts w:asciiTheme="majorHAnsi" w:eastAsiaTheme="majorEastAsia" w:hAnsiTheme="majorHAnsi" w:cstheme="majorBidi"/>
+      <w:spacing w:val="-10"/>
+      <w:kern w:val="28"/>
+      <w:sz w:val="56"/>
+      <w:szCs w:val="56"/>
+    </w:rPr>
+  </w:style>
+  <w:style w:type="character" w:customStyle="1" w:styleId="TitleChar">
+    <w:name w:val="Title Char"/>
+    <w:basedOn w:val="DefaultParagraphFont"/>
+    <w:link w:val="Title"/>
+    <w:uiPriority w:val="10"/>
+    <w:rsid w:val="004566EB"/>
+    <w:rPr>
+      <w:rFonts w:asciiTheme="majorHAnsi" w:eastAsiaTheme="majorEastAsia" w:hAnsiTheme="majorHAnsi" w:cstheme="majorBidi"/>
+      <w:spacing w:val="-10"/>
+      <w:kern w:val="28"/>
+      <w:sz w:val="56"/>
+      <w:szCs w:val="56"/>
     </w:rPr>
   </w:style>
 </w:styles>

</xml_diff>